<commit_message>
Update language on HousingAllowance.vue: Remove "pension".
</commit_message>
<xml_diff>
--- a/PCLService/PastorCallLetter.docx
+++ b/PCLService/PastorCallLetter.docx
@@ -382,7 +382,29 @@
           <w:sz w:val="24"/>
           <w:szCs w:val="24"/>
         </w:rPr>
-        <w:t xml:space="preserve"> on sufficent grounds, well satisfied with the ministerial qualifications of you, </w:t>
+        <w:t xml:space="preserve"> on </w:t>
+      </w:r>
+      <w:r>
+        <w:rPr>
+          <w:rStyle w:val="fontstyle01"/>
+          <w:rFonts w:ascii="Palatino Linotype" w:hAnsi="Palatino Linotype" w:cs="Times New Roman"/>
+          <w:b w:val="0"/>
+          <w:bCs w:val="0"/>
+          <w:sz w:val="24"/>
+          <w:szCs w:val="24"/>
+        </w:rPr>
+        <w:t>sufficient</w:t>
+      </w:r>
+      <w:r>
+        <w:rPr>
+          <w:rStyle w:val="fontstyle01"/>
+          <w:rFonts w:ascii="Palatino Linotype" w:hAnsi="Palatino Linotype" w:cs="Times New Roman"/>
+          <w:b w:val="0"/>
+          <w:bCs w:val="0"/>
+          <w:sz w:val="24"/>
+          <w:szCs w:val="24"/>
+        </w:rPr>
+        <w:t xml:space="preserve"> grounds, well satisfied with the ministerial qualifications of you, </w:t>
       </w:r>
       <w:r>
         <w:rPr>
@@ -979,7 +1001,29 @@
           <w:sz w:val="24"/>
           <w:szCs w:val="24"/>
         </w:rPr>
-        <w:t>In addition we promise and oblige ourselves to pay:</w:t>
+        <w:t xml:space="preserve">In </w:t>
+      </w:r>
+      <w:r>
+        <w:rPr>
+          <w:rStyle w:val="fontstyle01"/>
+          <w:rFonts w:ascii="Palatino Linotype" w:hAnsi="Palatino Linotype" w:cs="Times New Roman"/>
+          <w:b w:val="0"/>
+          <w:bCs w:val="0"/>
+          <w:sz w:val="24"/>
+          <w:szCs w:val="24"/>
+        </w:rPr>
+        <w:t>addition,</w:t>
+      </w:r>
+      <w:r>
+        <w:rPr>
+          <w:rStyle w:val="fontstyle01"/>
+          <w:rFonts w:ascii="Palatino Linotype" w:hAnsi="Palatino Linotype" w:cs="Times New Roman"/>
+          <w:b w:val="0"/>
+          <w:bCs w:val="0"/>
+          <w:sz w:val="24"/>
+          <w:szCs w:val="24"/>
+        </w:rPr>
+        <w:t xml:space="preserve"> we promise and oblige ourselves to pay:</w:t>
       </w:r>
     </w:p>
     <w:p>
@@ -3136,29 +3180,7 @@
           <w:sz w:val="24"/>
           <w:szCs w:val="24"/>
         </w:rPr>
-        <w:instrText xml:space="preserve"> MERGEFIELD </w:instrText>
-      </w:r>
-      <w:r>
-        <w:rPr>
-          <w:rStyle w:val="fontstyle01"/>
-          <w:rFonts w:ascii="Palatino Linotype" w:hAnsi="Palatino Linotype" w:cs="Times New Roman"/>
-          <w:b w:val="0"/>
-          <w:bCs w:val="0"/>
-          <w:sz w:val="24"/>
-          <w:szCs w:val="24"/>
-        </w:rPr>
-        <w:instrText>InsuranceMessage</w:instrText>
-      </w:r>
-      <w:r>
-        <w:rPr>
-          <w:rStyle w:val="fontstyle01"/>
-          <w:rFonts w:ascii="Palatino Linotype" w:hAnsi="Palatino Linotype" w:cs="Times New Roman"/>
-          <w:b w:val="0"/>
-          <w:bCs w:val="0"/>
-          <w:sz w:val="24"/>
-          <w:szCs w:val="24"/>
-        </w:rPr>
-        <w:instrText xml:space="preserve"> </w:instrText>
+        <w:instrText xml:space="preserve"> MERGEFIELD InsuranceMessage </w:instrText>
       </w:r>
       <w:r>
         <w:rPr>
@@ -3201,40 +3223,7 @@
           <w:sz w:val="24"/>
           <w:szCs w:val="24"/>
         </w:rPr>
-        <w:instrText xml:space="preserve"> = </w:instrText>
-      </w:r>
-      <w:r>
-        <w:rPr>
-          <w:rStyle w:val="fontstyle01"/>
-          <w:rFonts w:ascii="Palatino Linotype" w:hAnsi="Palatino Linotype" w:cs="Times New Roman"/>
-          <w:b w:val="0"/>
-          <w:bCs w:val="0"/>
-          <w:sz w:val="24"/>
-          <w:szCs w:val="24"/>
-        </w:rPr>
-        <w:instrText>""</w:instrText>
-      </w:r>
-      <w:r>
-        <w:rPr>
-          <w:rStyle w:val="fontstyle01"/>
-          <w:rFonts w:ascii="Palatino Linotype" w:hAnsi="Palatino Linotype" w:cs="Times New Roman"/>
-          <w:b w:val="0"/>
-          <w:bCs w:val="0"/>
-          <w:sz w:val="24"/>
-          <w:szCs w:val="24"/>
-        </w:rPr>
-        <w:instrText xml:space="preserve"> "" "</w:instrText>
-      </w:r>
-      <w:r>
-        <w:rPr>
-          <w:rStyle w:val="fontstyle01"/>
-          <w:rFonts w:ascii="Palatino Linotype" w:hAnsi="Palatino Linotype" w:cs="Times New Roman"/>
-          <w:b w:val="0"/>
-          <w:bCs w:val="0"/>
-          <w:sz w:val="24"/>
-          <w:szCs w:val="24"/>
-        </w:rPr>
-        <w:instrText xml:space="preserve">* If the cost of </w:instrText>
+        <w:instrText xml:space="preserve"> = "" "" "* If the cost of </w:instrText>
       </w:r>
       <w:r>
         <w:rPr>
@@ -4903,18 +4892,6 @@
     <w:abstractNumId w:val="0"/>
   </w:num>
 </w:numbering>
-</file>
-
-<file path=word/recipientData.xml><?xml version="1.0" encoding="utf-8"?>
-<wne:recipients xmlns:wpc="http://schemas.microsoft.com/office/word/2010/wordprocessingCanvas" xmlns:cx="http://schemas.microsoft.com/office/drawing/2014/chartex" xmlns:cx1="http://schemas.microsoft.com/office/drawing/2015/9/8/chartex" xmlns:cx2="http://schemas.microsoft.com/office/drawing/2015/10/21/chartex" xmlns:cx3="http://schemas.microsoft.com/office/drawing/2016/5/9/chartex" xmlns:cx4="http://schemas.microsoft.com/office/drawing/2016/5/10/chartex" xmlns:cx5="http://schemas.microsoft.com/office/drawing/2016/5/11/chartex" xmlns:cx6="http://schemas.microsoft.com/office/drawing/2016/5/12/chartex" xmlns:cx7="http://schemas.microsoft.com/office/drawing/2016/5/13/chartex" xmlns:cx8="http://schemas.microsoft.com/office/drawing/2016/5/14/chartex" xmlns:mc="http://schemas.openxmlformats.org/markup-compatibility/2006" xmlns:aink="http://schemas.microsoft.com/office/drawing/2016/ink" xmlns:am3d="http://schemas.microsoft.com/office/drawing/2017/model3d" xmlns:o="urn:schemas-microsoft-com:office:office" xmlns:r="http://schemas.openxmlformats.org/officeDocument/2006/relationships" xmlns:m="http://schemas.openxmlformats.org/officeDocument/2006/math" xmlns:v="urn:schemas-microsoft-com:vml" xmlns:wp14="http://schemas.microsoft.com/office/word/2010/wordprocessingDrawing" xmlns:wp="http://schemas.openxmlformats.org/drawingml/2006/wordprocessingDrawing" xmlns:w10="urn:schemas-microsoft-com:office:word" xmlns:w="http://schemas.openxmlformats.org/wordprocessingml/2006/main" xmlns:w14="http://schemas.microsoft.com/office/word/2010/wordml" xmlns:w15="http://schemas.microsoft.com/office/word/2012/wordml" xmlns:w16cex="http://schemas.microsoft.com/office/word/2018/wordml/cex" xmlns:w16cid="http://schemas.microsoft.com/office/word/2016/wordml/cid" xmlns:w16="http://schemas.microsoft.com/office/word/2018/wordml" xmlns:w16sdtdh="http://schemas.microsoft.com/office/word/2020/wordml/sdtdatahash" xmlns:w16se="http://schemas.microsoft.com/office/word/2015/wordml/symex" xmlns:wpg="http://schemas.microsoft.com/office/word/2010/wordprocessingGroup" xmlns:wpi="http://schemas.microsoft.com/office/word/2010/wordprocessingInk" xmlns:wne="http://schemas.microsoft.com/office/word/2006/wordml" xmlns:wps="http://schemas.microsoft.com/office/word/2010/wordprocessingShape" mc:Ignorable="w14 w15 w16se w16cid w16 w16cex w16sdtdh wp14">
-  <wne:recipientData>
-    <wne:active wne:val="1"/>
-    <wne:hash wne:val="-1239122587"/>
-  </wne:recipientData>
-  <wne:recipientData>
-    <wne:active wne:val="1"/>
-  </wne:recipientData>
-</wne:recipients>
 </file>
 
 <file path=word/styles.xml><?xml version="1.0" encoding="utf-8"?>

</xml_diff>

<commit_message>
Validations and new letter.
</commit_message>
<xml_diff>
--- a/PCLService/PastorCallLetter.docx
+++ b/PCLService/PastorCallLetter.docx
@@ -1,6 +1,6 @@
 
 <file path=word/document.xml><?xml version="1.0" encoding="utf-8"?>
-<w:document xmlns:wpc="http://schemas.microsoft.com/office/word/2010/wordprocessingCanvas" xmlns:cx="http://schemas.microsoft.com/office/drawing/2014/chartex" xmlns:cx1="http://schemas.microsoft.com/office/drawing/2015/9/8/chartex" xmlns:cx2="http://schemas.microsoft.com/office/drawing/2015/10/21/chartex" xmlns:cx3="http://schemas.microsoft.com/office/drawing/2016/5/9/chartex" xmlns:cx4="http://schemas.microsoft.com/office/drawing/2016/5/10/chartex" xmlns:cx5="http://schemas.microsoft.com/office/drawing/2016/5/11/chartex" xmlns:cx6="http://schemas.microsoft.com/office/drawing/2016/5/12/chartex" xmlns:cx7="http://schemas.microsoft.com/office/drawing/2016/5/13/chartex" xmlns:cx8="http://schemas.microsoft.com/office/drawing/2016/5/14/chartex" xmlns:mc="http://schemas.openxmlformats.org/markup-compatibility/2006" xmlns:aink="http://schemas.microsoft.com/office/drawing/2016/ink" xmlns:am3d="http://schemas.microsoft.com/office/drawing/2017/model3d" xmlns:o="urn:schemas-microsoft-com:office:office" xmlns:r="http://schemas.openxmlformats.org/officeDocument/2006/relationships" xmlns:m="http://schemas.openxmlformats.org/officeDocument/2006/math" xmlns:v="urn:schemas-microsoft-com:vml" xmlns:wp14="http://schemas.microsoft.com/office/word/2010/wordprocessingDrawing" xmlns:wp="http://schemas.openxmlformats.org/drawingml/2006/wordprocessingDrawing" xmlns:w10="urn:schemas-microsoft-com:office:word" xmlns:w="http://schemas.openxmlformats.org/wordprocessingml/2006/main" xmlns:w14="http://schemas.microsoft.com/office/word/2010/wordml" xmlns:w15="http://schemas.microsoft.com/office/word/2012/wordml" xmlns:w16cex="http://schemas.microsoft.com/office/word/2018/wordml/cex" xmlns:w16cid="http://schemas.microsoft.com/office/word/2016/wordml/cid" xmlns:w16="http://schemas.microsoft.com/office/word/2018/wordml" xmlns:w16sdtdh="http://schemas.microsoft.com/office/word/2020/wordml/sdtdatahash" xmlns:w16se="http://schemas.microsoft.com/office/word/2015/wordml/symex" xmlns:wpg="http://schemas.microsoft.com/office/word/2010/wordprocessingGroup" xmlns:wpi="http://schemas.microsoft.com/office/word/2010/wordprocessingInk" xmlns:wne="http://schemas.microsoft.com/office/word/2006/wordml" xmlns:wps="http://schemas.microsoft.com/office/word/2010/wordprocessingShape" mc:Ignorable="w14 w15 w16se w16cid w16 w16cex w16sdtdh wp14">
+<w:document xmlns:wpc="http://schemas.microsoft.com/office/word/2010/wordprocessingCanvas" xmlns:cx="http://schemas.microsoft.com/office/drawing/2014/chartex" xmlns:cx1="http://schemas.microsoft.com/office/drawing/2015/9/8/chartex" xmlns:cx2="http://schemas.microsoft.com/office/drawing/2015/10/21/chartex" xmlns:cx3="http://schemas.microsoft.com/office/drawing/2016/5/9/chartex" xmlns:cx4="http://schemas.microsoft.com/office/drawing/2016/5/10/chartex" xmlns:cx5="http://schemas.microsoft.com/office/drawing/2016/5/11/chartex" xmlns:cx6="http://schemas.microsoft.com/office/drawing/2016/5/12/chartex" xmlns:cx7="http://schemas.microsoft.com/office/drawing/2016/5/13/chartex" xmlns:cx8="http://schemas.microsoft.com/office/drawing/2016/5/14/chartex" xmlns:mc="http://schemas.openxmlformats.org/markup-compatibility/2006" xmlns:aink="http://schemas.microsoft.com/office/drawing/2016/ink" xmlns:am3d="http://schemas.microsoft.com/office/drawing/2017/model3d" xmlns:o="urn:schemas-microsoft-com:office:office" xmlns:oel="http://schemas.microsoft.com/office/2019/extlst" xmlns:r="http://schemas.openxmlformats.org/officeDocument/2006/relationships" xmlns:m="http://schemas.openxmlformats.org/officeDocument/2006/math" xmlns:v="urn:schemas-microsoft-com:vml" xmlns:wp14="http://schemas.microsoft.com/office/word/2010/wordprocessingDrawing" xmlns:wp="http://schemas.openxmlformats.org/drawingml/2006/wordprocessingDrawing" xmlns:w10="urn:schemas-microsoft-com:office:word" xmlns:w="http://schemas.openxmlformats.org/wordprocessingml/2006/main" xmlns:w14="http://schemas.microsoft.com/office/word/2010/wordml" xmlns:w15="http://schemas.microsoft.com/office/word/2012/wordml" xmlns:w16cex="http://schemas.microsoft.com/office/word/2018/wordml/cex" xmlns:w16cid="http://schemas.microsoft.com/office/word/2016/wordml/cid" xmlns:w16="http://schemas.microsoft.com/office/word/2018/wordml" xmlns:w16sdtdh="http://schemas.microsoft.com/office/word/2020/wordml/sdtdatahash" xmlns:w16se="http://schemas.microsoft.com/office/word/2015/wordml/symex" xmlns:wpg="http://schemas.microsoft.com/office/word/2010/wordprocessingGroup" xmlns:wpi="http://schemas.microsoft.com/office/word/2010/wordprocessingInk" xmlns:wne="http://schemas.microsoft.com/office/word/2006/wordml" xmlns:wps="http://schemas.microsoft.com/office/word/2010/wordprocessingShape" mc:Ignorable="w14 w15 w16se w16cid w16 w16cex w16sdtdh wp14">
   <w:body>
     <w:p>
       <w:pPr>
@@ -382,29 +382,7 @@
           <w:sz w:val="24"/>
           <w:szCs w:val="24"/>
         </w:rPr>
-        <w:t xml:space="preserve"> on </w:t>
-      </w:r>
-      <w:r>
-        <w:rPr>
-          <w:rStyle w:val="fontstyle01"/>
-          <w:rFonts w:ascii="Palatino Linotype" w:hAnsi="Palatino Linotype" w:cs="Times New Roman"/>
-          <w:b w:val="0"/>
-          <w:bCs w:val="0"/>
-          <w:sz w:val="24"/>
-          <w:szCs w:val="24"/>
-        </w:rPr>
-        <w:t>sufficient</w:t>
-      </w:r>
-      <w:r>
-        <w:rPr>
-          <w:rStyle w:val="fontstyle01"/>
-          <w:rFonts w:ascii="Palatino Linotype" w:hAnsi="Palatino Linotype" w:cs="Times New Roman"/>
-          <w:b w:val="0"/>
-          <w:bCs w:val="0"/>
-          <w:sz w:val="24"/>
-          <w:szCs w:val="24"/>
-        </w:rPr>
-        <w:t xml:space="preserve"> grounds, well satisfied with the ministerial qualifications of you, </w:t>
+        <w:t xml:space="preserve"> on sufficent grounds, well satisfied with the ministerial qualifications of you, </w:t>
       </w:r>
       <w:r>
         <w:rPr>
@@ -1003,17 +981,19 @@
         </w:rPr>
         <w:t xml:space="preserve">In </w:t>
       </w:r>
-      <w:r>
-        <w:rPr>
-          <w:rStyle w:val="fontstyle01"/>
-          <w:rFonts w:ascii="Palatino Linotype" w:hAnsi="Palatino Linotype" w:cs="Times New Roman"/>
-          <w:b w:val="0"/>
-          <w:bCs w:val="0"/>
-          <w:sz w:val="24"/>
-          <w:szCs w:val="24"/>
-        </w:rPr>
-        <w:t>addition,</w:t>
-      </w:r>
+      <w:proofErr w:type="gramStart"/>
+      <w:r>
+        <w:rPr>
+          <w:rStyle w:val="fontstyle01"/>
+          <w:rFonts w:ascii="Palatino Linotype" w:hAnsi="Palatino Linotype" w:cs="Times New Roman"/>
+          <w:b w:val="0"/>
+          <w:bCs w:val="0"/>
+          <w:sz w:val="24"/>
+          <w:szCs w:val="24"/>
+        </w:rPr>
+        <w:t>addition</w:t>
+      </w:r>
+      <w:proofErr w:type="gramEnd"/>
       <w:r>
         <w:rPr>
           <w:rStyle w:val="fontstyle01"/>
@@ -3746,28 +3726,6 @@
           <w:sz w:val="24"/>
           <w:szCs w:val="24"/>
         </w:rPr>
-        <w:t>,</w:t>
-      </w:r>
-      <w:r>
-        <w:rPr>
-          <w:rStyle w:val="fontstyle01"/>
-          <w:rFonts w:ascii="Palatino Linotype" w:hAnsi="Palatino Linotype" w:cs="Times New Roman"/>
-          <w:b w:val="0"/>
-          <w:bCs w:val="0"/>
-          <w:sz w:val="24"/>
-          <w:szCs w:val="24"/>
-        </w:rPr>
-        <w:t xml:space="preserve"> </w:t>
-      </w:r>
-      <w:r>
-        <w:rPr>
-          <w:rStyle w:val="fontstyle01"/>
-          <w:rFonts w:ascii="Palatino Linotype" w:hAnsi="Palatino Linotype" w:cs="Times New Roman"/>
-          <w:b w:val="0"/>
-          <w:bCs w:val="0"/>
-          <w:sz w:val="24"/>
-          <w:szCs w:val="24"/>
-        </w:rPr>
         <w:fldChar w:fldCharType="begin"/>
       </w:r>
       <w:r>
@@ -3801,6 +3759,643 @@
           <w:sz w:val="24"/>
           <w:szCs w:val="24"/>
         </w:rPr>
+        <w:instrText xml:space="preserve"> MERGEFIELD LeaveMode </w:instrText>
+      </w:r>
+      <w:r>
+        <w:rPr>
+          <w:rStyle w:val="fontstyle01"/>
+          <w:rFonts w:ascii="Palatino Linotype" w:hAnsi="Palatino Linotype" w:cs="Times New Roman"/>
+          <w:b w:val="0"/>
+          <w:bCs w:val="0"/>
+          <w:sz w:val="24"/>
+          <w:szCs w:val="24"/>
+        </w:rPr>
+        <w:fldChar w:fldCharType="separate"/>
+      </w:r>
+      <w:r>
+        <w:rPr>
+          <w:rFonts w:ascii="Palatino Linotype" w:hAnsi="Palatino Linotype" w:cs="Times New Roman"/>
+          <w:noProof/>
+          <w:color w:val="000000"/>
+          <w:sz w:val="24"/>
+          <w:szCs w:val="24"/>
+        </w:rPr>
+        <w:instrText>3</w:instrText>
+      </w:r>
+      <w:r>
+        <w:rPr>
+          <w:rStyle w:val="fontstyle01"/>
+          <w:rFonts w:ascii="Palatino Linotype" w:hAnsi="Palatino Linotype" w:cs="Times New Roman"/>
+          <w:b w:val="0"/>
+          <w:bCs w:val="0"/>
+          <w:sz w:val="24"/>
+          <w:szCs w:val="24"/>
+        </w:rPr>
+        <w:fldChar w:fldCharType="end"/>
+      </w:r>
+      <w:r>
+        <w:rPr>
+          <w:rStyle w:val="fontstyle01"/>
+          <w:rFonts w:ascii="Palatino Linotype" w:hAnsi="Palatino Linotype" w:cs="Times New Roman"/>
+          <w:b w:val="0"/>
+          <w:bCs w:val="0"/>
+          <w:sz w:val="24"/>
+          <w:szCs w:val="24"/>
+        </w:rPr>
+        <w:instrText xml:space="preserve"> = 1 "." "" </w:instrText>
+      </w:r>
+      <w:r>
+        <w:rPr>
+          <w:rStyle w:val="fontstyle01"/>
+          <w:rFonts w:ascii="Palatino Linotype" w:hAnsi="Palatino Linotype" w:cs="Times New Roman"/>
+          <w:b w:val="0"/>
+          <w:bCs w:val="0"/>
+          <w:sz w:val="24"/>
+          <w:szCs w:val="24"/>
+        </w:rPr>
+        <w:fldChar w:fldCharType="end"/>
+      </w:r>
+      <w:r>
+        <w:rPr>
+          <w:rStyle w:val="fontstyle01"/>
+          <w:rFonts w:ascii="Palatino Linotype" w:hAnsi="Palatino Linotype" w:cs="Times New Roman"/>
+          <w:b w:val="0"/>
+          <w:bCs w:val="0"/>
+          <w:sz w:val="24"/>
+          <w:szCs w:val="24"/>
+        </w:rPr>
+        <w:fldChar w:fldCharType="begin"/>
+      </w:r>
+      <w:r>
+        <w:rPr>
+          <w:rStyle w:val="fontstyle01"/>
+          <w:rFonts w:ascii="Palatino Linotype" w:hAnsi="Palatino Linotype" w:cs="Times New Roman"/>
+          <w:b w:val="0"/>
+          <w:bCs w:val="0"/>
+          <w:sz w:val="24"/>
+          <w:szCs w:val="24"/>
+        </w:rPr>
+        <w:instrText xml:space="preserve"> IF </w:instrText>
+      </w:r>
+      <w:r>
+        <w:rPr>
+          <w:rStyle w:val="fontstyle01"/>
+          <w:rFonts w:ascii="Palatino Linotype" w:hAnsi="Palatino Linotype" w:cs="Times New Roman"/>
+          <w:b w:val="0"/>
+          <w:bCs w:val="0"/>
+          <w:sz w:val="24"/>
+          <w:szCs w:val="24"/>
+        </w:rPr>
+        <w:fldChar w:fldCharType="begin"/>
+      </w:r>
+      <w:r>
+        <w:rPr>
+          <w:rStyle w:val="fontstyle01"/>
+          <w:rFonts w:ascii="Palatino Linotype" w:hAnsi="Palatino Linotype" w:cs="Times New Roman"/>
+          <w:b w:val="0"/>
+          <w:bCs w:val="0"/>
+          <w:sz w:val="24"/>
+          <w:szCs w:val="24"/>
+        </w:rPr>
+        <w:instrText xml:space="preserve"> MERGEFIELD LeaveMode </w:instrText>
+      </w:r>
+      <w:r>
+        <w:rPr>
+          <w:rStyle w:val="fontstyle01"/>
+          <w:rFonts w:ascii="Palatino Linotype" w:hAnsi="Palatino Linotype" w:cs="Times New Roman"/>
+          <w:b w:val="0"/>
+          <w:bCs w:val="0"/>
+          <w:sz w:val="24"/>
+          <w:szCs w:val="24"/>
+        </w:rPr>
+        <w:fldChar w:fldCharType="separate"/>
+      </w:r>
+      <w:r>
+        <w:rPr>
+          <w:rFonts w:ascii="Palatino Linotype" w:hAnsi="Palatino Linotype" w:cs="Times New Roman"/>
+          <w:noProof/>
+          <w:color w:val="000000"/>
+          <w:sz w:val="24"/>
+          <w:szCs w:val="24"/>
+        </w:rPr>
+        <w:instrText>3</w:instrText>
+      </w:r>
+      <w:r>
+        <w:rPr>
+          <w:rStyle w:val="fontstyle01"/>
+          <w:rFonts w:ascii="Palatino Linotype" w:hAnsi="Palatino Linotype" w:cs="Times New Roman"/>
+          <w:b w:val="0"/>
+          <w:bCs w:val="0"/>
+          <w:sz w:val="24"/>
+          <w:szCs w:val="24"/>
+        </w:rPr>
+        <w:fldChar w:fldCharType="end"/>
+      </w:r>
+      <w:r>
+        <w:rPr>
+          <w:rStyle w:val="fontstyle01"/>
+          <w:rFonts w:ascii="Palatino Linotype" w:hAnsi="Palatino Linotype" w:cs="Times New Roman"/>
+          <w:b w:val="0"/>
+          <w:bCs w:val="0"/>
+          <w:sz w:val="24"/>
+          <w:szCs w:val="24"/>
+        </w:rPr>
+        <w:instrText xml:space="preserve"> = 2 " and </w:instrText>
+      </w:r>
+      <w:r>
+        <w:rPr>
+          <w:rStyle w:val="fontstyle01"/>
+          <w:rFonts w:ascii="Palatino Linotype" w:hAnsi="Palatino Linotype" w:cs="Times New Roman"/>
+          <w:b w:val="0"/>
+          <w:bCs w:val="0"/>
+          <w:sz w:val="24"/>
+          <w:szCs w:val="24"/>
+        </w:rPr>
+        <w:instrText xml:space="preserve"> </w:instrText>
+      </w:r>
+      <w:r>
+        <w:rPr>
+          <w:rStyle w:val="fontstyle01"/>
+          <w:rFonts w:ascii="Palatino Linotype" w:hAnsi="Palatino Linotype" w:cs="Times New Roman"/>
+          <w:b w:val="0"/>
+          <w:bCs w:val="0"/>
+          <w:sz w:val="24"/>
+          <w:szCs w:val="24"/>
+          <w:u w:val="single"/>
+        </w:rPr>
+        <w:instrText xml:space="preserve">   </w:instrText>
+      </w:r>
+      <w:r>
+        <w:rPr>
+          <w:rStyle w:val="fontstyle01"/>
+          <w:rFonts w:ascii="Palatino Linotype" w:hAnsi="Palatino Linotype" w:cs="Times New Roman"/>
+          <w:b w:val="0"/>
+          <w:bCs w:val="0"/>
+          <w:sz w:val="24"/>
+          <w:szCs w:val="24"/>
+          <w:u w:val="single"/>
+        </w:rPr>
+        <w:fldChar w:fldCharType="begin"/>
+      </w:r>
+      <w:r>
+        <w:rPr>
+          <w:rStyle w:val="fontstyle01"/>
+          <w:rFonts w:ascii="Palatino Linotype" w:hAnsi="Palatino Linotype" w:cs="Times New Roman"/>
+          <w:b w:val="0"/>
+          <w:bCs w:val="0"/>
+          <w:sz w:val="24"/>
+          <w:szCs w:val="24"/>
+          <w:u w:val="single"/>
+        </w:rPr>
+        <w:instrText xml:space="preserve"> MERGEFIELD StudyLeave </w:instrText>
+      </w:r>
+      <w:r>
+        <w:rPr>
+          <w:rStyle w:val="fontstyle01"/>
+          <w:rFonts w:ascii="Palatino Linotype" w:hAnsi="Palatino Linotype" w:cs="Times New Roman"/>
+          <w:b w:val="0"/>
+          <w:bCs w:val="0"/>
+          <w:sz w:val="24"/>
+          <w:szCs w:val="24"/>
+          <w:u w:val="single"/>
+        </w:rPr>
+        <w:fldChar w:fldCharType="separate"/>
+      </w:r>
+      <w:r>
+        <w:rPr>
+          <w:rStyle w:val="fontstyle01"/>
+          <w:rFonts w:ascii="Palatino Linotype" w:hAnsi="Palatino Linotype" w:cs="Times New Roman"/>
+          <w:b w:val="0"/>
+          <w:bCs w:val="0"/>
+          <w:noProof/>
+          <w:sz w:val="24"/>
+          <w:szCs w:val="24"/>
+          <w:u w:val="single"/>
+        </w:rPr>
+        <w:instrText>«StudyLeave»</w:instrText>
+      </w:r>
+      <w:r>
+        <w:rPr>
+          <w:rStyle w:val="fontstyle01"/>
+          <w:rFonts w:ascii="Palatino Linotype" w:hAnsi="Palatino Linotype" w:cs="Times New Roman"/>
+          <w:b w:val="0"/>
+          <w:bCs w:val="0"/>
+          <w:sz w:val="24"/>
+          <w:szCs w:val="24"/>
+          <w:u w:val="single"/>
+        </w:rPr>
+        <w:fldChar w:fldCharType="end"/>
+      </w:r>
+      <w:r>
+        <w:rPr>
+          <w:rStyle w:val="fontstyle01"/>
+          <w:rFonts w:ascii="Palatino Linotype" w:hAnsi="Palatino Linotype" w:cs="Times New Roman"/>
+          <w:b w:val="0"/>
+          <w:bCs w:val="0"/>
+          <w:sz w:val="24"/>
+          <w:szCs w:val="24"/>
+          <w:u w:val="single"/>
+        </w:rPr>
+        <w:instrText xml:space="preserve">    </w:instrText>
+      </w:r>
+      <w:r>
+        <w:rPr>
+          <w:rStyle w:val="fontstyle01"/>
+          <w:rFonts w:ascii="Palatino Linotype" w:hAnsi="Palatino Linotype" w:cs="Times New Roman"/>
+          <w:b w:val="0"/>
+          <w:bCs w:val="0"/>
+          <w:sz w:val="24"/>
+          <w:szCs w:val="24"/>
+        </w:rPr>
+        <w:instrText xml:space="preserve"> week</w:instrText>
+      </w:r>
+      <w:r>
+        <w:rPr>
+          <w:rStyle w:val="fontstyle01"/>
+          <w:rFonts w:ascii="Palatino Linotype" w:hAnsi="Palatino Linotype" w:cs="Times New Roman"/>
+          <w:b w:val="0"/>
+          <w:bCs w:val="0"/>
+          <w:sz w:val="24"/>
+          <w:szCs w:val="24"/>
+        </w:rPr>
+        <w:fldChar w:fldCharType="begin"/>
+      </w:r>
+      <w:r>
+        <w:rPr>
+          <w:rStyle w:val="fontstyle01"/>
+          <w:rFonts w:ascii="Palatino Linotype" w:hAnsi="Palatino Linotype" w:cs="Times New Roman"/>
+          <w:b w:val="0"/>
+          <w:bCs w:val="0"/>
+          <w:sz w:val="24"/>
+          <w:szCs w:val="24"/>
+        </w:rPr>
+        <w:instrText xml:space="preserve"> IF </w:instrText>
+      </w:r>
+      <w:r>
+        <w:rPr>
+          <w:rStyle w:val="fontstyle01"/>
+          <w:rFonts w:ascii="Palatino Linotype" w:hAnsi="Palatino Linotype" w:cs="Times New Roman"/>
+          <w:b w:val="0"/>
+          <w:bCs w:val="0"/>
+          <w:sz w:val="24"/>
+          <w:szCs w:val="24"/>
+        </w:rPr>
+        <w:fldChar w:fldCharType="begin"/>
+      </w:r>
+      <w:r>
+        <w:rPr>
+          <w:rStyle w:val="fontstyle01"/>
+          <w:rFonts w:ascii="Palatino Linotype" w:hAnsi="Palatino Linotype" w:cs="Times New Roman"/>
+          <w:b w:val="0"/>
+          <w:bCs w:val="0"/>
+          <w:sz w:val="24"/>
+          <w:szCs w:val="24"/>
+        </w:rPr>
+        <w:instrText xml:space="preserve"> MERGEFIELD StudyLeave </w:instrText>
+      </w:r>
+      <w:r>
+        <w:rPr>
+          <w:rStyle w:val="fontstyle01"/>
+          <w:rFonts w:ascii="Palatino Linotype" w:hAnsi="Palatino Linotype" w:cs="Times New Roman"/>
+          <w:b w:val="0"/>
+          <w:bCs w:val="0"/>
+          <w:sz w:val="24"/>
+          <w:szCs w:val="24"/>
+        </w:rPr>
+        <w:fldChar w:fldCharType="separate"/>
+      </w:r>
+      <w:r>
+        <w:rPr>
+          <w:rFonts w:ascii="Palatino Linotype" w:hAnsi="Palatino Linotype" w:cs="Times New Roman"/>
+          <w:noProof/>
+          <w:color w:val="000000"/>
+          <w:sz w:val="24"/>
+          <w:szCs w:val="24"/>
+        </w:rPr>
+        <w:instrText>1</w:instrText>
+      </w:r>
+      <w:r>
+        <w:rPr>
+          <w:rStyle w:val="fontstyle01"/>
+          <w:rFonts w:ascii="Palatino Linotype" w:hAnsi="Palatino Linotype" w:cs="Times New Roman"/>
+          <w:b w:val="0"/>
+          <w:bCs w:val="0"/>
+          <w:sz w:val="24"/>
+          <w:szCs w:val="24"/>
+        </w:rPr>
+        <w:fldChar w:fldCharType="end"/>
+      </w:r>
+      <w:r>
+        <w:rPr>
+          <w:rStyle w:val="fontstyle01"/>
+          <w:rFonts w:ascii="Palatino Linotype" w:hAnsi="Palatino Linotype" w:cs="Times New Roman"/>
+          <w:b w:val="0"/>
+          <w:bCs w:val="0"/>
+          <w:sz w:val="24"/>
+          <w:szCs w:val="24"/>
+        </w:rPr>
+        <w:instrText xml:space="preserve"> = 1 "" "s" </w:instrText>
+      </w:r>
+      <w:r>
+        <w:rPr>
+          <w:rStyle w:val="fontstyle01"/>
+          <w:rFonts w:ascii="Palatino Linotype" w:hAnsi="Palatino Linotype" w:cs="Times New Roman"/>
+          <w:b w:val="0"/>
+          <w:bCs w:val="0"/>
+          <w:sz w:val="24"/>
+          <w:szCs w:val="24"/>
+        </w:rPr>
+        <w:fldChar w:fldCharType="end"/>
+      </w:r>
+      <w:r>
+        <w:rPr>
+          <w:rStyle w:val="fontstyle01"/>
+          <w:rFonts w:ascii="Palatino Linotype" w:hAnsi="Palatino Linotype" w:cs="Times New Roman"/>
+          <w:b w:val="0"/>
+          <w:bCs w:val="0"/>
+          <w:sz w:val="24"/>
+          <w:szCs w:val="24"/>
+        </w:rPr>
+        <w:instrText xml:space="preserve"> study leave</w:instrText>
+      </w:r>
+      <w:r>
+        <w:rPr>
+          <w:rStyle w:val="fontstyle01"/>
+          <w:rFonts w:ascii="Palatino Linotype" w:hAnsi="Palatino Linotype" w:cs="Times New Roman"/>
+          <w:b w:val="0"/>
+          <w:bCs w:val="0"/>
+          <w:sz w:val="24"/>
+          <w:szCs w:val="24"/>
+        </w:rPr>
+        <w:instrText xml:space="preserve">." "" </w:instrText>
+      </w:r>
+      <w:r>
+        <w:rPr>
+          <w:rStyle w:val="fontstyle01"/>
+          <w:rFonts w:ascii="Palatino Linotype" w:hAnsi="Palatino Linotype" w:cs="Times New Roman"/>
+          <w:b w:val="0"/>
+          <w:bCs w:val="0"/>
+          <w:sz w:val="24"/>
+          <w:szCs w:val="24"/>
+        </w:rPr>
+        <w:fldChar w:fldCharType="end"/>
+      </w:r>
+      <w:r>
+        <w:rPr>
+          <w:rStyle w:val="fontstyle01"/>
+          <w:rFonts w:ascii="Palatino Linotype" w:hAnsi="Palatino Linotype" w:cs="Times New Roman"/>
+          <w:b w:val="0"/>
+          <w:bCs w:val="0"/>
+          <w:sz w:val="24"/>
+          <w:szCs w:val="24"/>
+        </w:rPr>
+        <w:fldChar w:fldCharType="begin"/>
+      </w:r>
+      <w:r>
+        <w:rPr>
+          <w:rStyle w:val="fontstyle01"/>
+          <w:rFonts w:ascii="Palatino Linotype" w:hAnsi="Palatino Linotype" w:cs="Times New Roman"/>
+          <w:b w:val="0"/>
+          <w:bCs w:val="0"/>
+          <w:sz w:val="24"/>
+          <w:szCs w:val="24"/>
+        </w:rPr>
+        <w:instrText xml:space="preserve"> IF </w:instrText>
+      </w:r>
+      <w:r>
+        <w:rPr>
+          <w:rStyle w:val="fontstyle01"/>
+          <w:rFonts w:ascii="Palatino Linotype" w:hAnsi="Palatino Linotype" w:cs="Times New Roman"/>
+          <w:b w:val="0"/>
+          <w:bCs w:val="0"/>
+          <w:sz w:val="24"/>
+          <w:szCs w:val="24"/>
+        </w:rPr>
+        <w:fldChar w:fldCharType="begin"/>
+      </w:r>
+      <w:r>
+        <w:rPr>
+          <w:rStyle w:val="fontstyle01"/>
+          <w:rFonts w:ascii="Palatino Linotype" w:hAnsi="Palatino Linotype" w:cs="Times New Roman"/>
+          <w:b w:val="0"/>
+          <w:bCs w:val="0"/>
+          <w:sz w:val="24"/>
+          <w:szCs w:val="24"/>
+        </w:rPr>
+        <w:instrText xml:space="preserve"> MERGEFIELD LeaveMode </w:instrText>
+      </w:r>
+      <w:r>
+        <w:rPr>
+          <w:rStyle w:val="fontstyle01"/>
+          <w:rFonts w:ascii="Palatino Linotype" w:hAnsi="Palatino Linotype" w:cs="Times New Roman"/>
+          <w:b w:val="0"/>
+          <w:bCs w:val="0"/>
+          <w:sz w:val="24"/>
+          <w:szCs w:val="24"/>
+        </w:rPr>
+        <w:fldChar w:fldCharType="separate"/>
+      </w:r>
+      <w:r>
+        <w:rPr>
+          <w:rFonts w:ascii="Palatino Linotype" w:hAnsi="Palatino Linotype" w:cs="Times New Roman"/>
+          <w:noProof/>
+          <w:color w:val="000000"/>
+          <w:sz w:val="24"/>
+          <w:szCs w:val="24"/>
+        </w:rPr>
+        <w:instrText>3</w:instrText>
+      </w:r>
+      <w:r>
+        <w:rPr>
+          <w:rStyle w:val="fontstyle01"/>
+          <w:rFonts w:ascii="Palatino Linotype" w:hAnsi="Palatino Linotype" w:cs="Times New Roman"/>
+          <w:b w:val="0"/>
+          <w:bCs w:val="0"/>
+          <w:sz w:val="24"/>
+          <w:szCs w:val="24"/>
+        </w:rPr>
+        <w:fldChar w:fldCharType="end"/>
+      </w:r>
+      <w:r>
+        <w:rPr>
+          <w:rStyle w:val="fontstyle01"/>
+          <w:rFonts w:ascii="Palatino Linotype" w:hAnsi="Palatino Linotype" w:cs="Times New Roman"/>
+          <w:b w:val="0"/>
+          <w:bCs w:val="0"/>
+          <w:sz w:val="24"/>
+          <w:szCs w:val="24"/>
+        </w:rPr>
+        <w:instrText xml:space="preserve"> = 3 "</w:instrText>
+      </w:r>
+      <w:r>
+        <w:rPr>
+          <w:rStyle w:val="fontstyle01"/>
+          <w:rFonts w:ascii="Palatino Linotype" w:hAnsi="Palatino Linotype" w:cs="Times New Roman"/>
+          <w:b w:val="0"/>
+          <w:bCs w:val="0"/>
+          <w:sz w:val="24"/>
+          <w:szCs w:val="24"/>
+        </w:rPr>
+        <w:instrText xml:space="preserve"> </w:instrText>
+      </w:r>
+      <w:r>
+        <w:rPr>
+          <w:rStyle w:val="fontstyle01"/>
+          <w:rFonts w:ascii="Palatino Linotype" w:hAnsi="Palatino Linotype" w:cs="Times New Roman"/>
+          <w:b w:val="0"/>
+          <w:bCs w:val="0"/>
+          <w:sz w:val="24"/>
+          <w:szCs w:val="24"/>
+        </w:rPr>
+        <w:instrText>and</w:instrText>
+      </w:r>
+      <w:r>
+        <w:rPr>
+          <w:rStyle w:val="fontstyle01"/>
+          <w:rFonts w:ascii="Palatino Linotype" w:hAnsi="Palatino Linotype" w:cs="Times New Roman"/>
+          <w:b w:val="0"/>
+          <w:bCs w:val="0"/>
+          <w:sz w:val="24"/>
+          <w:szCs w:val="24"/>
+        </w:rPr>
+        <w:instrText xml:space="preserve"> a sabbatical every </w:instrText>
+      </w:r>
+      <w:r>
+        <w:rPr>
+          <w:rStyle w:val="fontstyle01"/>
+          <w:rFonts w:ascii="Palatino Linotype" w:hAnsi="Palatino Linotype" w:cs="Times New Roman"/>
+          <w:b w:val="0"/>
+          <w:bCs w:val="0"/>
+          <w:sz w:val="24"/>
+          <w:szCs w:val="24"/>
+          <w:u w:val="single"/>
+        </w:rPr>
+        <w:instrText xml:space="preserve">    </w:instrText>
+      </w:r>
+      <w:r>
+        <w:rPr>
+          <w:rStyle w:val="fontstyle01"/>
+          <w:rFonts w:ascii="Palatino Linotype" w:hAnsi="Palatino Linotype" w:cs="Times New Roman"/>
+          <w:b w:val="0"/>
+          <w:bCs w:val="0"/>
+          <w:sz w:val="24"/>
+          <w:szCs w:val="24"/>
+          <w:u w:val="single"/>
+        </w:rPr>
+        <w:fldChar w:fldCharType="begin"/>
+      </w:r>
+      <w:r>
+        <w:rPr>
+          <w:rStyle w:val="fontstyle01"/>
+          <w:rFonts w:ascii="Palatino Linotype" w:hAnsi="Palatino Linotype" w:cs="Times New Roman"/>
+          <w:b w:val="0"/>
+          <w:bCs w:val="0"/>
+          <w:sz w:val="24"/>
+          <w:szCs w:val="24"/>
+          <w:u w:val="single"/>
+        </w:rPr>
+        <w:instrText xml:space="preserve"> MERGEFIELD  Sabbatical </w:instrText>
+      </w:r>
+      <w:r>
+        <w:rPr>
+          <w:rStyle w:val="fontstyle01"/>
+          <w:rFonts w:ascii="Palatino Linotype" w:hAnsi="Palatino Linotype" w:cs="Times New Roman"/>
+          <w:b w:val="0"/>
+          <w:bCs w:val="0"/>
+          <w:sz w:val="24"/>
+          <w:szCs w:val="24"/>
+          <w:u w:val="single"/>
+        </w:rPr>
+        <w:fldChar w:fldCharType="separate"/>
+      </w:r>
+      <w:r>
+        <w:rPr>
+          <w:rFonts w:ascii="Palatino Linotype" w:hAnsi="Palatino Linotype" w:cs="Times New Roman"/>
+          <w:noProof/>
+          <w:color w:val="000000"/>
+          <w:sz w:val="24"/>
+          <w:szCs w:val="24"/>
+          <w:u w:val="single"/>
+        </w:rPr>
+        <w:instrText>7</w:instrText>
+      </w:r>
+      <w:r>
+        <w:rPr>
+          <w:rStyle w:val="fontstyle01"/>
+          <w:rFonts w:ascii="Palatino Linotype" w:hAnsi="Palatino Linotype" w:cs="Times New Roman"/>
+          <w:b w:val="0"/>
+          <w:bCs w:val="0"/>
+          <w:sz w:val="24"/>
+          <w:szCs w:val="24"/>
+          <w:u w:val="single"/>
+        </w:rPr>
+        <w:fldChar w:fldCharType="end"/>
+      </w:r>
+      <w:r>
+        <w:rPr>
+          <w:rStyle w:val="fontstyle01"/>
+          <w:rFonts w:ascii="Palatino Linotype" w:hAnsi="Palatino Linotype" w:cs="Times New Roman"/>
+          <w:b w:val="0"/>
+          <w:bCs w:val="0"/>
+          <w:sz w:val="24"/>
+          <w:szCs w:val="24"/>
+          <w:u w:val="single"/>
+        </w:rPr>
+        <w:instrText xml:space="preserve">   </w:instrText>
+      </w:r>
+      <w:r>
+        <w:rPr>
+          <w:rStyle w:val="fontstyle01"/>
+          <w:rFonts w:ascii="Palatino Linotype" w:hAnsi="Palatino Linotype" w:cs="Times New Roman"/>
+          <w:b w:val="0"/>
+          <w:bCs w:val="0"/>
+          <w:sz w:val="24"/>
+          <w:szCs w:val="24"/>
+        </w:rPr>
+        <w:instrText xml:space="preserve"> year</w:instrText>
+      </w:r>
+      <w:r>
+        <w:rPr>
+          <w:rStyle w:val="fontstyle01"/>
+          <w:rFonts w:ascii="Palatino Linotype" w:hAnsi="Palatino Linotype" w:cs="Times New Roman"/>
+          <w:b w:val="0"/>
+          <w:bCs w:val="0"/>
+          <w:sz w:val="24"/>
+          <w:szCs w:val="24"/>
+        </w:rPr>
+        <w:fldChar w:fldCharType="begin"/>
+      </w:r>
+      <w:r>
+        <w:rPr>
+          <w:rStyle w:val="fontstyle01"/>
+          <w:rFonts w:ascii="Palatino Linotype" w:hAnsi="Palatino Linotype" w:cs="Times New Roman"/>
+          <w:b w:val="0"/>
+          <w:bCs w:val="0"/>
+          <w:sz w:val="24"/>
+          <w:szCs w:val="24"/>
+        </w:rPr>
+        <w:instrText xml:space="preserve"> IF </w:instrText>
+      </w:r>
+      <w:r>
+        <w:rPr>
+          <w:rStyle w:val="fontstyle01"/>
+          <w:rFonts w:ascii="Palatino Linotype" w:hAnsi="Palatino Linotype" w:cs="Times New Roman"/>
+          <w:b w:val="0"/>
+          <w:bCs w:val="0"/>
+          <w:sz w:val="24"/>
+          <w:szCs w:val="24"/>
+        </w:rPr>
+        <w:fldChar w:fldCharType="begin"/>
+      </w:r>
+      <w:r>
+        <w:rPr>
+          <w:rStyle w:val="fontstyle01"/>
+          <w:rFonts w:ascii="Palatino Linotype" w:hAnsi="Palatino Linotype" w:cs="Times New Roman"/>
+          <w:b w:val="0"/>
+          <w:bCs w:val="0"/>
+          <w:sz w:val="24"/>
+          <w:szCs w:val="24"/>
+        </w:rPr>
         <w:instrText xml:space="preserve"> MERGEFIELD Sabbatical </w:instrText>
       </w:r>
       <w:r>
@@ -3844,7 +4439,30 @@
           <w:sz w:val="24"/>
           <w:szCs w:val="24"/>
         </w:rPr>
-        <w:instrText xml:space="preserve"> = 0 "and" "" </w:instrText>
+        <w:instrText xml:space="preserve"> = 1 "" "s" </w:instrText>
+      </w:r>
+      <w:r>
+        <w:rPr>
+          <w:rStyle w:val="fontstyle01"/>
+          <w:rFonts w:ascii="Palatino Linotype" w:hAnsi="Palatino Linotype" w:cs="Times New Roman"/>
+          <w:b w:val="0"/>
+          <w:bCs w:val="0"/>
+          <w:sz w:val="24"/>
+          <w:szCs w:val="24"/>
+        </w:rPr>
+        <w:fldChar w:fldCharType="separate"/>
+      </w:r>
+      <w:r>
+        <w:rPr>
+          <w:rStyle w:val="fontstyle01"/>
+          <w:rFonts w:ascii="Palatino Linotype" w:hAnsi="Palatino Linotype" w:cs="Times New Roman"/>
+          <w:b w:val="0"/>
+          <w:bCs w:val="0"/>
+          <w:noProof/>
+          <w:sz w:val="24"/>
+          <w:szCs w:val="24"/>
+        </w:rPr>
+        <w:instrText>s</w:instrText>
       </w:r>
       <w:r>
         <w:rPr>
@@ -3866,18 +4484,129 @@
           <w:sz w:val="24"/>
           <w:szCs w:val="24"/>
         </w:rPr>
-        <w:t xml:space="preserve"> </w:t>
-      </w:r>
-      <w:r>
-        <w:rPr>
-          <w:rStyle w:val="fontstyle01"/>
-          <w:rFonts w:ascii="Palatino Linotype" w:hAnsi="Palatino Linotype" w:cs="Times New Roman"/>
-          <w:b w:val="0"/>
-          <w:bCs w:val="0"/>
+        <w:instrText>.</w:instrText>
+      </w:r>
+      <w:r>
+        <w:rPr>
+          <w:rStyle w:val="fontstyle01"/>
+          <w:rFonts w:ascii="Palatino Linotype" w:hAnsi="Palatino Linotype" w:cs="Times New Roman"/>
+          <w:b w:val="0"/>
+          <w:bCs w:val="0"/>
+          <w:sz w:val="24"/>
+          <w:szCs w:val="24"/>
+        </w:rPr>
+        <w:instrText xml:space="preserve">" "" </w:instrText>
+      </w:r>
+      <w:r>
+        <w:rPr>
+          <w:rStyle w:val="fontstyle01"/>
+          <w:rFonts w:ascii="Palatino Linotype" w:hAnsi="Palatino Linotype" w:cs="Times New Roman"/>
+          <w:b w:val="0"/>
+          <w:bCs w:val="0"/>
+          <w:sz w:val="24"/>
+          <w:szCs w:val="24"/>
+        </w:rPr>
+        <w:fldChar w:fldCharType="separate"/>
+      </w:r>
+      <w:r>
+        <w:rPr>
+          <w:rStyle w:val="fontstyle01"/>
+          <w:rFonts w:ascii="Palatino Linotype" w:hAnsi="Palatino Linotype" w:cs="Times New Roman"/>
+          <w:b w:val="0"/>
+          <w:bCs w:val="0"/>
+          <w:noProof/>
+          <w:sz w:val="24"/>
+          <w:szCs w:val="24"/>
+        </w:rPr>
+        <w:t xml:space="preserve"> and a sabbatical every </w:t>
+      </w:r>
+      <w:r>
+        <w:rPr>
+          <w:rStyle w:val="fontstyle01"/>
+          <w:rFonts w:ascii="Palatino Linotype" w:hAnsi="Palatino Linotype" w:cs="Times New Roman"/>
+          <w:b w:val="0"/>
+          <w:bCs w:val="0"/>
+          <w:noProof/>
           <w:sz w:val="24"/>
           <w:szCs w:val="24"/>
           <w:u w:val="single"/>
         </w:rPr>
+        <w:t xml:space="preserve">    </w:t>
+      </w:r>
+      <w:r>
+        <w:rPr>
+          <w:rStyle w:val="fontstyle01"/>
+          <w:rFonts w:ascii="Palatino Linotype" w:hAnsi="Palatino Linotype" w:cs="Times New Roman"/>
+          <w:b w:val="0"/>
+          <w:bCs w:val="0"/>
+          <w:noProof/>
+          <w:sz w:val="24"/>
+          <w:szCs w:val="24"/>
+          <w:u w:val="single"/>
+        </w:rPr>
+        <w:fldChar w:fldCharType="begin"/>
+      </w:r>
+      <w:r>
+        <w:rPr>
+          <w:rStyle w:val="fontstyle01"/>
+          <w:rFonts w:ascii="Palatino Linotype" w:hAnsi="Palatino Linotype" w:cs="Times New Roman"/>
+          <w:b w:val="0"/>
+          <w:bCs w:val="0"/>
+          <w:noProof/>
+          <w:sz w:val="24"/>
+          <w:szCs w:val="24"/>
+          <w:u w:val="single"/>
+        </w:rPr>
+        <w:instrText xml:space="preserve"> MERGEFIELD  Sabbatical </w:instrText>
+      </w:r>
+      <w:r>
+        <w:rPr>
+          <w:rStyle w:val="fontstyle01"/>
+          <w:rFonts w:ascii="Palatino Linotype" w:hAnsi="Palatino Linotype" w:cs="Times New Roman"/>
+          <w:b w:val="0"/>
+          <w:bCs w:val="0"/>
+          <w:noProof/>
+          <w:sz w:val="24"/>
+          <w:szCs w:val="24"/>
+          <w:u w:val="single"/>
+        </w:rPr>
+        <w:fldChar w:fldCharType="separate"/>
+      </w:r>
+      <w:r>
+        <w:rPr>
+          <w:rFonts w:ascii="Palatino Linotype" w:hAnsi="Palatino Linotype" w:cs="Times New Roman"/>
+          <w:noProof/>
+          <w:color w:val="000000"/>
+          <w:sz w:val="24"/>
+          <w:szCs w:val="24"/>
+          <w:u w:val="single"/>
+        </w:rPr>
+        <w:t>7</w:t>
+      </w:r>
+      <w:r>
+        <w:rPr>
+          <w:rStyle w:val="fontstyle01"/>
+          <w:rFonts w:ascii="Palatino Linotype" w:hAnsi="Palatino Linotype" w:cs="Times New Roman"/>
+          <w:b w:val="0"/>
+          <w:bCs w:val="0"/>
+          <w:noProof/>
+          <w:sz w:val="24"/>
+          <w:szCs w:val="24"/>
+          <w:u w:val="single"/>
+        </w:rPr>
+        <w:fldChar w:fldCharType="end"/>
+      </w:r>
+      <w:r>
+        <w:rPr>
+          <w:rStyle w:val="fontstyle01"/>
+          <w:rFonts w:ascii="Palatino Linotype" w:hAnsi="Palatino Linotype" w:cs="Times New Roman"/>
+          <w:b w:val="0"/>
+          <w:bCs w:val="0"/>
+          <w:noProof/>
+          <w:sz w:val="24"/>
+          <w:szCs w:val="24"/>
+          <w:u w:val="single"/>
+        </w:rPr>
         <w:t xml:space="preserve">   </w:t>
       </w:r>
       <w:r>
@@ -3886,10 +4615,144 @@
           <w:rFonts w:ascii="Palatino Linotype" w:hAnsi="Palatino Linotype" w:cs="Times New Roman"/>
           <w:b w:val="0"/>
           <w:bCs w:val="0"/>
+          <w:noProof/>
+          <w:sz w:val="24"/>
+          <w:szCs w:val="24"/>
+        </w:rPr>
+        <w:t xml:space="preserve"> year</w:t>
+      </w:r>
+      <w:r>
+        <w:rPr>
+          <w:rStyle w:val="fontstyle01"/>
+          <w:rFonts w:ascii="Palatino Linotype" w:hAnsi="Palatino Linotype" w:cs="Times New Roman"/>
+          <w:b w:val="0"/>
+          <w:bCs w:val="0"/>
+          <w:noProof/>
+          <w:sz w:val="24"/>
+          <w:szCs w:val="24"/>
+        </w:rPr>
+        <w:t>s.</w:t>
+      </w:r>
+      <w:r>
+        <w:rPr>
+          <w:rStyle w:val="fontstyle01"/>
+          <w:rFonts w:ascii="Palatino Linotype" w:hAnsi="Palatino Linotype" w:cs="Times New Roman"/>
+          <w:b w:val="0"/>
+          <w:bCs w:val="0"/>
+          <w:sz w:val="24"/>
+          <w:szCs w:val="24"/>
+        </w:rPr>
+        <w:fldChar w:fldCharType="end"/>
+      </w:r>
+      <w:r>
+        <w:rPr>
+          <w:rStyle w:val="fontstyle01"/>
+          <w:rFonts w:ascii="Palatino Linotype" w:hAnsi="Palatino Linotype" w:cs="Times New Roman"/>
+          <w:b w:val="0"/>
+          <w:bCs w:val="0"/>
+          <w:sz w:val="24"/>
+          <w:szCs w:val="24"/>
+        </w:rPr>
+        <w:fldChar w:fldCharType="begin"/>
+      </w:r>
+      <w:r>
+        <w:rPr>
+          <w:rStyle w:val="fontstyle01"/>
+          <w:rFonts w:ascii="Palatino Linotype" w:hAnsi="Palatino Linotype" w:cs="Times New Roman"/>
+          <w:b w:val="0"/>
+          <w:bCs w:val="0"/>
+          <w:sz w:val="24"/>
+          <w:szCs w:val="24"/>
+        </w:rPr>
+        <w:instrText xml:space="preserve"> IF </w:instrText>
+      </w:r>
+      <w:r>
+        <w:rPr>
+          <w:rStyle w:val="fontstyle01"/>
+          <w:rFonts w:ascii="Palatino Linotype" w:hAnsi="Palatino Linotype" w:cs="Times New Roman"/>
+          <w:b w:val="0"/>
+          <w:bCs w:val="0"/>
+          <w:sz w:val="24"/>
+          <w:szCs w:val="24"/>
+        </w:rPr>
+        <w:fldChar w:fldCharType="begin"/>
+      </w:r>
+      <w:r>
+        <w:rPr>
+          <w:rStyle w:val="fontstyle01"/>
+          <w:rFonts w:ascii="Palatino Linotype" w:hAnsi="Palatino Linotype" w:cs="Times New Roman"/>
+          <w:b w:val="0"/>
+          <w:bCs w:val="0"/>
+          <w:sz w:val="24"/>
+          <w:szCs w:val="24"/>
+        </w:rPr>
+        <w:instrText xml:space="preserve"> MERGEFIELD LeaveMode </w:instrText>
+      </w:r>
+      <w:r>
+        <w:rPr>
+          <w:rStyle w:val="fontstyle01"/>
+          <w:rFonts w:ascii="Palatino Linotype" w:hAnsi="Palatino Linotype" w:cs="Times New Roman"/>
+          <w:b w:val="0"/>
+          <w:bCs w:val="0"/>
+          <w:sz w:val="24"/>
+          <w:szCs w:val="24"/>
+        </w:rPr>
+        <w:fldChar w:fldCharType="separate"/>
+      </w:r>
+      <w:r>
+        <w:rPr>
+          <w:rFonts w:ascii="Palatino Linotype" w:hAnsi="Palatino Linotype" w:cs="Times New Roman"/>
+          <w:noProof/>
+          <w:color w:val="000000"/>
+          <w:sz w:val="24"/>
+          <w:szCs w:val="24"/>
+        </w:rPr>
+        <w:instrText>3</w:instrText>
+      </w:r>
+      <w:r>
+        <w:rPr>
+          <w:rStyle w:val="fontstyle01"/>
+          <w:rFonts w:ascii="Palatino Linotype" w:hAnsi="Palatino Linotype" w:cs="Times New Roman"/>
+          <w:b w:val="0"/>
+          <w:bCs w:val="0"/>
+          <w:sz w:val="24"/>
+          <w:szCs w:val="24"/>
+        </w:rPr>
+        <w:fldChar w:fldCharType="end"/>
+      </w:r>
+      <w:r>
+        <w:rPr>
+          <w:rStyle w:val="fontstyle01"/>
+          <w:rFonts w:ascii="Palatino Linotype" w:hAnsi="Palatino Linotype" w:cs="Times New Roman"/>
+          <w:b w:val="0"/>
+          <w:bCs w:val="0"/>
+          <w:sz w:val="24"/>
+          <w:szCs w:val="24"/>
+        </w:rPr>
+        <w:instrText xml:space="preserve"> = 4 ", </w:instrText>
+      </w:r>
+      <w:r>
+        <w:rPr>
+          <w:rStyle w:val="fontstyle01"/>
+          <w:rFonts w:ascii="Palatino Linotype" w:hAnsi="Palatino Linotype" w:cs="Times New Roman"/>
+          <w:b w:val="0"/>
+          <w:bCs w:val="0"/>
           <w:sz w:val="24"/>
           <w:szCs w:val="24"/>
           <w:u w:val="single"/>
         </w:rPr>
+        <w:instrText xml:space="preserve">   </w:instrText>
+      </w:r>
+      <w:r>
+        <w:rPr>
+          <w:rStyle w:val="fontstyle01"/>
+          <w:rFonts w:ascii="Palatino Linotype" w:hAnsi="Palatino Linotype" w:cs="Times New Roman"/>
+          <w:b w:val="0"/>
+          <w:bCs w:val="0"/>
+          <w:sz w:val="24"/>
+          <w:szCs w:val="24"/>
+          <w:u w:val="single"/>
+        </w:rPr>
         <w:fldChar w:fldCharType="begin"/>
       </w:r>
       <w:r>
@@ -3918,16 +4781,14 @@
       </w:r>
       <w:r>
         <w:rPr>
-          <w:rStyle w:val="fontstyle01"/>
-          <w:rFonts w:ascii="Palatino Linotype" w:hAnsi="Palatino Linotype" w:cs="Times New Roman"/>
-          <w:b w:val="0"/>
-          <w:bCs w:val="0"/>
-          <w:noProof/>
+          <w:rFonts w:ascii="Palatino Linotype" w:hAnsi="Palatino Linotype" w:cs="Times New Roman"/>
+          <w:noProof/>
+          <w:color w:val="000000"/>
           <w:sz w:val="24"/>
           <w:szCs w:val="24"/>
           <w:u w:val="single"/>
         </w:rPr>
-        <w:t>«StudyLeave»</w:t>
+        <w:instrText>1</w:instrText>
       </w:r>
       <w:r>
         <w:rPr>
@@ -3951,18 +4812,18 @@
           <w:szCs w:val="24"/>
           <w:u w:val="single"/>
         </w:rPr>
-        <w:t xml:space="preserve">    </w:t>
-      </w:r>
-      <w:r>
-        <w:rPr>
-          <w:rStyle w:val="fontstyle01"/>
-          <w:rFonts w:ascii="Palatino Linotype" w:hAnsi="Palatino Linotype" w:cs="Times New Roman"/>
-          <w:b w:val="0"/>
-          <w:bCs w:val="0"/>
-          <w:sz w:val="24"/>
-          <w:szCs w:val="24"/>
-        </w:rPr>
-        <w:t xml:space="preserve"> week</w:t>
+        <w:instrText xml:space="preserve">    </w:instrText>
+      </w:r>
+      <w:r>
+        <w:rPr>
+          <w:rStyle w:val="fontstyle01"/>
+          <w:rFonts w:ascii="Palatino Linotype" w:hAnsi="Palatino Linotype" w:cs="Times New Roman"/>
+          <w:b w:val="0"/>
+          <w:bCs w:val="0"/>
+          <w:sz w:val="24"/>
+          <w:szCs w:val="24"/>
+        </w:rPr>
+        <w:instrText xml:space="preserve"> week</w:instrText>
       </w:r>
       <w:r>
         <w:rPr>
@@ -4071,16 +4932,40 @@
           <w:sz w:val="24"/>
           <w:szCs w:val="24"/>
         </w:rPr>
-        <w:t xml:space="preserve"> study leave</w:t>
-      </w:r>
-      <w:r>
-        <w:rPr>
-          <w:rStyle w:val="fontstyle01"/>
-          <w:rFonts w:ascii="Palatino Linotype" w:hAnsi="Palatino Linotype" w:cs="Times New Roman"/>
-          <w:b w:val="0"/>
-          <w:bCs w:val="0"/>
-          <w:sz w:val="24"/>
-          <w:szCs w:val="24"/>
+        <w:instrText xml:space="preserve"> study leave</w:instrText>
+      </w:r>
+      <w:r>
+        <w:rPr>
+          <w:rStyle w:val="fontstyle01"/>
+          <w:rFonts w:ascii="Palatino Linotype" w:hAnsi="Palatino Linotype" w:cs="Times New Roman"/>
+          <w:b w:val="0"/>
+          <w:bCs w:val="0"/>
+          <w:sz w:val="24"/>
+          <w:szCs w:val="24"/>
+        </w:rPr>
+        <w:instrText xml:space="preserve"> and a sabbatical every </w:instrText>
+      </w:r>
+      <w:r>
+        <w:rPr>
+          <w:rStyle w:val="fontstyle01"/>
+          <w:rFonts w:ascii="Palatino Linotype" w:hAnsi="Palatino Linotype" w:cs="Times New Roman"/>
+          <w:b w:val="0"/>
+          <w:bCs w:val="0"/>
+          <w:sz w:val="24"/>
+          <w:szCs w:val="24"/>
+          <w:u w:val="single"/>
+        </w:rPr>
+        <w:instrText xml:space="preserve">    </w:instrText>
+      </w:r>
+      <w:r>
+        <w:rPr>
+          <w:rStyle w:val="fontstyle01"/>
+          <w:rFonts w:ascii="Palatino Linotype" w:hAnsi="Palatino Linotype" w:cs="Times New Roman"/>
+          <w:b w:val="0"/>
+          <w:bCs w:val="0"/>
+          <w:sz w:val="24"/>
+          <w:szCs w:val="24"/>
+          <w:u w:val="single"/>
         </w:rPr>
         <w:fldChar w:fldCharType="begin"/>
       </w:r>
@@ -4092,6 +4977,87 @@
           <w:bCs w:val="0"/>
           <w:sz w:val="24"/>
           <w:szCs w:val="24"/>
+          <w:u w:val="single"/>
+        </w:rPr>
+        <w:instrText xml:space="preserve"> MERGEFIELD  Sabbatical </w:instrText>
+      </w:r>
+      <w:r>
+        <w:rPr>
+          <w:rStyle w:val="fontstyle01"/>
+          <w:rFonts w:ascii="Palatino Linotype" w:hAnsi="Palatino Linotype" w:cs="Times New Roman"/>
+          <w:b w:val="0"/>
+          <w:bCs w:val="0"/>
+          <w:sz w:val="24"/>
+          <w:szCs w:val="24"/>
+          <w:u w:val="single"/>
+        </w:rPr>
+        <w:fldChar w:fldCharType="separate"/>
+      </w:r>
+      <w:r>
+        <w:rPr>
+          <w:rFonts w:ascii="Palatino Linotype" w:hAnsi="Palatino Linotype" w:cs="Times New Roman"/>
+          <w:noProof/>
+          <w:color w:val="000000"/>
+          <w:sz w:val="24"/>
+          <w:szCs w:val="24"/>
+          <w:u w:val="single"/>
+        </w:rPr>
+        <w:instrText>7</w:instrText>
+      </w:r>
+      <w:r>
+        <w:rPr>
+          <w:rStyle w:val="fontstyle01"/>
+          <w:rFonts w:ascii="Palatino Linotype" w:hAnsi="Palatino Linotype" w:cs="Times New Roman"/>
+          <w:b w:val="0"/>
+          <w:bCs w:val="0"/>
+          <w:sz w:val="24"/>
+          <w:szCs w:val="24"/>
+          <w:u w:val="single"/>
+        </w:rPr>
+        <w:fldChar w:fldCharType="end"/>
+      </w:r>
+      <w:r>
+        <w:rPr>
+          <w:rStyle w:val="fontstyle01"/>
+          <w:rFonts w:ascii="Palatino Linotype" w:hAnsi="Palatino Linotype" w:cs="Times New Roman"/>
+          <w:b w:val="0"/>
+          <w:bCs w:val="0"/>
+          <w:sz w:val="24"/>
+          <w:szCs w:val="24"/>
+          <w:u w:val="single"/>
+        </w:rPr>
+        <w:instrText xml:space="preserve">   </w:instrText>
+      </w:r>
+      <w:r>
+        <w:rPr>
+          <w:rStyle w:val="fontstyle01"/>
+          <w:rFonts w:ascii="Palatino Linotype" w:hAnsi="Palatino Linotype" w:cs="Times New Roman"/>
+          <w:b w:val="0"/>
+          <w:bCs w:val="0"/>
+          <w:sz w:val="24"/>
+          <w:szCs w:val="24"/>
+        </w:rPr>
+        <w:instrText xml:space="preserve"> year</w:instrText>
+      </w:r>
+      <w:r>
+        <w:rPr>
+          <w:rStyle w:val="fontstyle01"/>
+          <w:rFonts w:ascii="Palatino Linotype" w:hAnsi="Palatino Linotype" w:cs="Times New Roman"/>
+          <w:b w:val="0"/>
+          <w:bCs w:val="0"/>
+          <w:sz w:val="24"/>
+          <w:szCs w:val="24"/>
+        </w:rPr>
+        <w:fldChar w:fldCharType="begin"/>
+      </w:r>
+      <w:r>
+        <w:rPr>
+          <w:rStyle w:val="fontstyle01"/>
+          <w:rFonts w:ascii="Palatino Linotype" w:hAnsi="Palatino Linotype" w:cs="Times New Roman"/>
+          <w:b w:val="0"/>
+          <w:bCs w:val="0"/>
+          <w:sz w:val="24"/>
+          <w:szCs w:val="24"/>
         </w:rPr>
         <w:instrText xml:space="preserve"> IF </w:instrText>
       </w:r>
@@ -4158,87 +5124,39 @@
           <w:sz w:val="24"/>
           <w:szCs w:val="24"/>
         </w:rPr>
-        <w:instrText xml:space="preserve"> = 0 "." "</w:instrText>
-      </w:r>
-      <w:r>
-        <w:rPr>
-          <w:rStyle w:val="fontstyle01"/>
-          <w:rFonts w:ascii="Palatino Linotype" w:hAnsi="Palatino Linotype" w:cs="Times New Roman"/>
-          <w:b w:val="0"/>
-          <w:bCs w:val="0"/>
-          <w:sz w:val="24"/>
-          <w:szCs w:val="24"/>
-        </w:rPr>
-        <w:instrText xml:space="preserve">, and a sabbatical every </w:instrText>
-      </w:r>
-      <w:r>
-        <w:rPr>
-          <w:rStyle w:val="fontstyle01"/>
-          <w:rFonts w:ascii="Palatino Linotype" w:hAnsi="Palatino Linotype" w:cs="Times New Roman"/>
-          <w:b w:val="0"/>
-          <w:bCs w:val="0"/>
-          <w:sz w:val="24"/>
-          <w:szCs w:val="24"/>
-          <w:u w:val="single"/>
-        </w:rPr>
-        <w:instrText xml:space="preserve">    </w:instrText>
-      </w:r>
-      <w:r>
-        <w:rPr>
-          <w:rStyle w:val="fontstyle01"/>
-          <w:rFonts w:ascii="Palatino Linotype" w:hAnsi="Palatino Linotype" w:cs="Times New Roman"/>
-          <w:b w:val="0"/>
-          <w:bCs w:val="0"/>
-          <w:sz w:val="24"/>
-          <w:szCs w:val="24"/>
-          <w:u w:val="single"/>
-        </w:rPr>
-        <w:fldChar w:fldCharType="begin"/>
-      </w:r>
-      <w:r>
-        <w:rPr>
-          <w:rStyle w:val="fontstyle01"/>
-          <w:rFonts w:ascii="Palatino Linotype" w:hAnsi="Palatino Linotype" w:cs="Times New Roman"/>
-          <w:b w:val="0"/>
-          <w:bCs w:val="0"/>
-          <w:sz w:val="24"/>
-          <w:szCs w:val="24"/>
-          <w:u w:val="single"/>
-        </w:rPr>
-        <w:instrText xml:space="preserve"> MERGEFIELD  Sabbatical </w:instrText>
-      </w:r>
-      <w:r>
-        <w:rPr>
-          <w:rStyle w:val="fontstyle01"/>
-          <w:rFonts w:ascii="Palatino Linotype" w:hAnsi="Palatino Linotype" w:cs="Times New Roman"/>
-          <w:b w:val="0"/>
-          <w:bCs w:val="0"/>
-          <w:sz w:val="24"/>
-          <w:szCs w:val="24"/>
-          <w:u w:val="single"/>
+        <w:instrText xml:space="preserve"> = 1 "" "s" </w:instrText>
+      </w:r>
+      <w:r>
+        <w:rPr>
+          <w:rStyle w:val="fontstyle01"/>
+          <w:rFonts w:ascii="Palatino Linotype" w:hAnsi="Palatino Linotype" w:cs="Times New Roman"/>
+          <w:b w:val="0"/>
+          <w:bCs w:val="0"/>
+          <w:sz w:val="24"/>
+          <w:szCs w:val="24"/>
         </w:rPr>
         <w:fldChar w:fldCharType="separate"/>
       </w:r>
       <w:r>
         <w:rPr>
-          <w:rFonts w:ascii="Palatino Linotype" w:hAnsi="Palatino Linotype" w:cs="Times New Roman"/>
-          <w:noProof/>
-          <w:color w:val="000000"/>
-          <w:sz w:val="24"/>
-          <w:szCs w:val="24"/>
-          <w:u w:val="single"/>
-        </w:rPr>
-        <w:instrText>7</w:instrText>
-      </w:r>
-      <w:r>
-        <w:rPr>
-          <w:rStyle w:val="fontstyle01"/>
-          <w:rFonts w:ascii="Palatino Linotype" w:hAnsi="Palatino Linotype" w:cs="Times New Roman"/>
-          <w:b w:val="0"/>
-          <w:bCs w:val="0"/>
-          <w:sz w:val="24"/>
-          <w:szCs w:val="24"/>
-          <w:u w:val="single"/>
+          <w:rStyle w:val="fontstyle01"/>
+          <w:rFonts w:ascii="Palatino Linotype" w:hAnsi="Palatino Linotype" w:cs="Times New Roman"/>
+          <w:b w:val="0"/>
+          <w:bCs w:val="0"/>
+          <w:noProof/>
+          <w:sz w:val="24"/>
+          <w:szCs w:val="24"/>
+        </w:rPr>
+        <w:instrText>s</w:instrText>
+      </w:r>
+      <w:r>
+        <w:rPr>
+          <w:rStyle w:val="fontstyle01"/>
+          <w:rFonts w:ascii="Palatino Linotype" w:hAnsi="Palatino Linotype" w:cs="Times New Roman"/>
+          <w:b w:val="0"/>
+          <w:bCs w:val="0"/>
+          <w:sz w:val="24"/>
+          <w:szCs w:val="24"/>
         </w:rPr>
         <w:fldChar w:fldCharType="end"/>
       </w:r>
@@ -4250,311 +5168,8 @@
           <w:bCs w:val="0"/>
           <w:sz w:val="24"/>
           <w:szCs w:val="24"/>
-          <w:u w:val="single"/>
-        </w:rPr>
-        <w:instrText xml:space="preserve">   </w:instrText>
-      </w:r>
-      <w:r>
-        <w:rPr>
-          <w:rStyle w:val="fontstyle01"/>
-          <w:rFonts w:ascii="Palatino Linotype" w:hAnsi="Palatino Linotype" w:cs="Times New Roman"/>
-          <w:b w:val="0"/>
-          <w:bCs w:val="0"/>
-          <w:sz w:val="24"/>
-          <w:szCs w:val="24"/>
-        </w:rPr>
-        <w:instrText xml:space="preserve"> year</w:instrText>
-      </w:r>
-      <w:r>
-        <w:rPr>
-          <w:rStyle w:val="fontstyle01"/>
-          <w:rFonts w:ascii="Palatino Linotype" w:hAnsi="Palatino Linotype" w:cs="Times New Roman"/>
-          <w:b w:val="0"/>
-          <w:bCs w:val="0"/>
-          <w:sz w:val="24"/>
-          <w:szCs w:val="24"/>
-        </w:rPr>
-        <w:fldChar w:fldCharType="begin"/>
-      </w:r>
-      <w:r>
-        <w:rPr>
-          <w:rStyle w:val="fontstyle01"/>
-          <w:rFonts w:ascii="Palatino Linotype" w:hAnsi="Palatino Linotype" w:cs="Times New Roman"/>
-          <w:b w:val="0"/>
-          <w:bCs w:val="0"/>
-          <w:sz w:val="24"/>
-          <w:szCs w:val="24"/>
-        </w:rPr>
-        <w:instrText xml:space="preserve"> IF </w:instrText>
-      </w:r>
-      <w:r>
-        <w:rPr>
-          <w:rStyle w:val="fontstyle01"/>
-          <w:rFonts w:ascii="Palatino Linotype" w:hAnsi="Palatino Linotype" w:cs="Times New Roman"/>
-          <w:b w:val="0"/>
-          <w:bCs w:val="0"/>
-          <w:sz w:val="24"/>
-          <w:szCs w:val="24"/>
-        </w:rPr>
-        <w:fldChar w:fldCharType="begin"/>
-      </w:r>
-      <w:r>
-        <w:rPr>
-          <w:rStyle w:val="fontstyle01"/>
-          <w:rFonts w:ascii="Palatino Linotype" w:hAnsi="Palatino Linotype" w:cs="Times New Roman"/>
-          <w:b w:val="0"/>
-          <w:bCs w:val="0"/>
-          <w:sz w:val="24"/>
-          <w:szCs w:val="24"/>
-        </w:rPr>
-        <w:instrText xml:space="preserve"> MERGEFIELD Sabbatical </w:instrText>
-      </w:r>
-      <w:r>
-        <w:rPr>
-          <w:rStyle w:val="fontstyle01"/>
-          <w:rFonts w:ascii="Palatino Linotype" w:hAnsi="Palatino Linotype" w:cs="Times New Roman"/>
-          <w:b w:val="0"/>
-          <w:bCs w:val="0"/>
-          <w:sz w:val="24"/>
-          <w:szCs w:val="24"/>
-        </w:rPr>
-        <w:fldChar w:fldCharType="separate"/>
-      </w:r>
-      <w:r>
-        <w:rPr>
-          <w:rFonts w:ascii="Palatino Linotype" w:hAnsi="Palatino Linotype" w:cs="Times New Roman"/>
-          <w:noProof/>
-          <w:color w:val="000000"/>
-          <w:sz w:val="24"/>
-          <w:szCs w:val="24"/>
-        </w:rPr>
-        <w:instrText>7</w:instrText>
-      </w:r>
-      <w:r>
-        <w:rPr>
-          <w:rStyle w:val="fontstyle01"/>
-          <w:rFonts w:ascii="Palatino Linotype" w:hAnsi="Palatino Linotype" w:cs="Times New Roman"/>
-          <w:b w:val="0"/>
-          <w:bCs w:val="0"/>
-          <w:sz w:val="24"/>
-          <w:szCs w:val="24"/>
-        </w:rPr>
-        <w:fldChar w:fldCharType="end"/>
-      </w:r>
-      <w:r>
-        <w:rPr>
-          <w:rStyle w:val="fontstyle01"/>
-          <w:rFonts w:ascii="Palatino Linotype" w:hAnsi="Palatino Linotype" w:cs="Times New Roman"/>
-          <w:b w:val="0"/>
-          <w:bCs w:val="0"/>
-          <w:sz w:val="24"/>
-          <w:szCs w:val="24"/>
-        </w:rPr>
-        <w:instrText xml:space="preserve"> = 1 "" "s" </w:instrText>
-      </w:r>
-      <w:r>
-        <w:rPr>
-          <w:rStyle w:val="fontstyle01"/>
-          <w:rFonts w:ascii="Palatino Linotype" w:hAnsi="Palatino Linotype" w:cs="Times New Roman"/>
-          <w:b w:val="0"/>
-          <w:bCs w:val="0"/>
-          <w:sz w:val="24"/>
-          <w:szCs w:val="24"/>
-        </w:rPr>
-        <w:fldChar w:fldCharType="separate"/>
-      </w:r>
-      <w:r>
-        <w:rPr>
-          <w:rStyle w:val="fontstyle01"/>
-          <w:rFonts w:ascii="Palatino Linotype" w:hAnsi="Palatino Linotype" w:cs="Times New Roman"/>
-          <w:b w:val="0"/>
-          <w:bCs w:val="0"/>
-          <w:noProof/>
-          <w:sz w:val="24"/>
-          <w:szCs w:val="24"/>
-        </w:rPr>
-        <w:instrText>s</w:instrText>
-      </w:r>
-      <w:r>
-        <w:rPr>
-          <w:rStyle w:val="fontstyle01"/>
-          <w:rFonts w:ascii="Palatino Linotype" w:hAnsi="Palatino Linotype" w:cs="Times New Roman"/>
-          <w:b w:val="0"/>
-          <w:bCs w:val="0"/>
-          <w:sz w:val="24"/>
-          <w:szCs w:val="24"/>
-        </w:rPr>
-        <w:fldChar w:fldCharType="end"/>
-      </w:r>
-      <w:r>
-        <w:rPr>
-          <w:rStyle w:val="fontstyle01"/>
-          <w:rFonts w:ascii="Palatino Linotype" w:hAnsi="Palatino Linotype" w:cs="Times New Roman"/>
-          <w:b w:val="0"/>
-          <w:bCs w:val="0"/>
-          <w:sz w:val="24"/>
-          <w:szCs w:val="24"/>
-        </w:rPr>
-        <w:instrText>.</w:instrText>
-      </w:r>
-      <w:r>
-        <w:rPr>
-          <w:rStyle w:val="fontstyle01"/>
-          <w:rFonts w:ascii="Palatino Linotype" w:hAnsi="Palatino Linotype" w:cs="Times New Roman"/>
-          <w:b w:val="0"/>
-          <w:bCs w:val="0"/>
-          <w:sz w:val="24"/>
-          <w:szCs w:val="24"/>
-        </w:rPr>
-        <w:instrText>"</w:instrText>
-      </w:r>
-      <w:r>
-        <w:rPr>
-          <w:rStyle w:val="fontstyle01"/>
-          <w:rFonts w:ascii="Palatino Linotype" w:hAnsi="Palatino Linotype" w:cs="Times New Roman"/>
-          <w:b w:val="0"/>
-          <w:bCs w:val="0"/>
-          <w:sz w:val="24"/>
-          <w:szCs w:val="24"/>
-        </w:rPr>
-        <w:fldChar w:fldCharType="separate"/>
-      </w:r>
-      <w:r>
-        <w:rPr>
-          <w:rStyle w:val="fontstyle01"/>
-          <w:rFonts w:ascii="Palatino Linotype" w:hAnsi="Palatino Linotype" w:cs="Times New Roman"/>
-          <w:b w:val="0"/>
-          <w:bCs w:val="0"/>
-          <w:noProof/>
-          <w:sz w:val="24"/>
-          <w:szCs w:val="24"/>
-        </w:rPr>
-        <w:t xml:space="preserve">, and a sabbatical every </w:t>
-      </w:r>
-      <w:r>
-        <w:rPr>
-          <w:rStyle w:val="fontstyle01"/>
-          <w:rFonts w:ascii="Palatino Linotype" w:hAnsi="Palatino Linotype" w:cs="Times New Roman"/>
-          <w:b w:val="0"/>
-          <w:bCs w:val="0"/>
-          <w:noProof/>
-          <w:sz w:val="24"/>
-          <w:szCs w:val="24"/>
-          <w:u w:val="single"/>
-        </w:rPr>
-        <w:t xml:space="preserve">    </w:t>
-      </w:r>
-      <w:r>
-        <w:rPr>
-          <w:rStyle w:val="fontstyle01"/>
-          <w:rFonts w:ascii="Palatino Linotype" w:hAnsi="Palatino Linotype" w:cs="Times New Roman"/>
-          <w:b w:val="0"/>
-          <w:bCs w:val="0"/>
-          <w:noProof/>
-          <w:sz w:val="24"/>
-          <w:szCs w:val="24"/>
-          <w:u w:val="single"/>
-        </w:rPr>
-        <w:fldChar w:fldCharType="begin"/>
-      </w:r>
-      <w:r>
-        <w:rPr>
-          <w:rStyle w:val="fontstyle01"/>
-          <w:rFonts w:ascii="Palatino Linotype" w:hAnsi="Palatino Linotype" w:cs="Times New Roman"/>
-          <w:b w:val="0"/>
-          <w:bCs w:val="0"/>
-          <w:noProof/>
-          <w:sz w:val="24"/>
-          <w:szCs w:val="24"/>
-          <w:u w:val="single"/>
-        </w:rPr>
-        <w:instrText xml:space="preserve"> MERGEFIELD  Sabbatical </w:instrText>
-      </w:r>
-      <w:r>
-        <w:rPr>
-          <w:rStyle w:val="fontstyle01"/>
-          <w:rFonts w:ascii="Palatino Linotype" w:hAnsi="Palatino Linotype" w:cs="Times New Roman"/>
-          <w:b w:val="0"/>
-          <w:bCs w:val="0"/>
-          <w:noProof/>
-          <w:sz w:val="24"/>
-          <w:szCs w:val="24"/>
-          <w:u w:val="single"/>
-        </w:rPr>
-        <w:fldChar w:fldCharType="separate"/>
-      </w:r>
-      <w:r>
-        <w:rPr>
-          <w:rFonts w:ascii="Palatino Linotype" w:hAnsi="Palatino Linotype" w:cs="Times New Roman"/>
-          <w:noProof/>
-          <w:color w:val="000000"/>
-          <w:sz w:val="24"/>
-          <w:szCs w:val="24"/>
-          <w:u w:val="single"/>
-        </w:rPr>
-        <w:t>7</w:t>
-      </w:r>
-      <w:r>
-        <w:rPr>
-          <w:rStyle w:val="fontstyle01"/>
-          <w:rFonts w:ascii="Palatino Linotype" w:hAnsi="Palatino Linotype" w:cs="Times New Roman"/>
-          <w:b w:val="0"/>
-          <w:bCs w:val="0"/>
-          <w:noProof/>
-          <w:sz w:val="24"/>
-          <w:szCs w:val="24"/>
-          <w:u w:val="single"/>
-        </w:rPr>
-        <w:fldChar w:fldCharType="end"/>
-      </w:r>
-      <w:r>
-        <w:rPr>
-          <w:rStyle w:val="fontstyle01"/>
-          <w:rFonts w:ascii="Palatino Linotype" w:hAnsi="Palatino Linotype" w:cs="Times New Roman"/>
-          <w:b w:val="0"/>
-          <w:bCs w:val="0"/>
-          <w:noProof/>
-          <w:sz w:val="24"/>
-          <w:szCs w:val="24"/>
-          <w:u w:val="single"/>
-        </w:rPr>
-        <w:t xml:space="preserve">   </w:t>
-      </w:r>
-      <w:r>
-        <w:rPr>
-          <w:rStyle w:val="fontstyle01"/>
-          <w:rFonts w:ascii="Palatino Linotype" w:hAnsi="Palatino Linotype" w:cs="Times New Roman"/>
-          <w:b w:val="0"/>
-          <w:bCs w:val="0"/>
-          <w:noProof/>
-          <w:sz w:val="24"/>
-          <w:szCs w:val="24"/>
-        </w:rPr>
-        <w:t xml:space="preserve"> year</w:t>
-      </w:r>
-      <w:r>
-        <w:rPr>
-          <w:rStyle w:val="fontstyle01"/>
-          <w:rFonts w:ascii="Palatino Linotype" w:hAnsi="Palatino Linotype" w:cs="Times New Roman"/>
-          <w:b w:val="0"/>
-          <w:bCs w:val="0"/>
-          <w:noProof/>
-          <w:sz w:val="24"/>
-          <w:szCs w:val="24"/>
-        </w:rPr>
-        <w:t>s</w:t>
-      </w:r>
-      <w:r>
-        <w:rPr>
-          <w:rStyle w:val="fontstyle01"/>
-          <w:rFonts w:ascii="Palatino Linotype" w:hAnsi="Palatino Linotype" w:cs="Times New Roman"/>
-          <w:b w:val="0"/>
-          <w:bCs w:val="0"/>
-          <w:noProof/>
-          <w:sz w:val="24"/>
-          <w:szCs w:val="24"/>
-        </w:rPr>
-        <w:t>.</w:t>
+        </w:rPr>
+        <w:instrText xml:space="preserve">." "" </w:instrText>
       </w:r>
       <w:r>
         <w:rPr>
@@ -4775,7 +5390,7 @@
 </file>
 
 <file path=word/numbering.xml><?xml version="1.0" encoding="utf-8"?>
-<w:numbering xmlns:wpc="http://schemas.microsoft.com/office/word/2010/wordprocessingCanvas" xmlns:cx="http://schemas.microsoft.com/office/drawing/2014/chartex" xmlns:cx1="http://schemas.microsoft.com/office/drawing/2015/9/8/chartex" xmlns:cx2="http://schemas.microsoft.com/office/drawing/2015/10/21/chartex" xmlns:cx3="http://schemas.microsoft.com/office/drawing/2016/5/9/chartex" xmlns:cx4="http://schemas.microsoft.com/office/drawing/2016/5/10/chartex" xmlns:cx5="http://schemas.microsoft.com/office/drawing/2016/5/11/chartex" xmlns:cx6="http://schemas.microsoft.com/office/drawing/2016/5/12/chartex" xmlns:cx7="http://schemas.microsoft.com/office/drawing/2016/5/13/chartex" xmlns:cx8="http://schemas.microsoft.com/office/drawing/2016/5/14/chartex" xmlns:mc="http://schemas.openxmlformats.org/markup-compatibility/2006" xmlns:aink="http://schemas.microsoft.com/office/drawing/2016/ink" xmlns:am3d="http://schemas.microsoft.com/office/drawing/2017/model3d" xmlns:o="urn:schemas-microsoft-com:office:office" xmlns:r="http://schemas.openxmlformats.org/officeDocument/2006/relationships" xmlns:m="http://schemas.openxmlformats.org/officeDocument/2006/math" xmlns:v="urn:schemas-microsoft-com:vml" xmlns:wp14="http://schemas.microsoft.com/office/word/2010/wordprocessingDrawing" xmlns:wp="http://schemas.openxmlformats.org/drawingml/2006/wordprocessingDrawing" xmlns:w10="urn:schemas-microsoft-com:office:word" xmlns:w="http://schemas.openxmlformats.org/wordprocessingml/2006/main" xmlns:w14="http://schemas.microsoft.com/office/word/2010/wordml" xmlns:w15="http://schemas.microsoft.com/office/word/2012/wordml" xmlns:w16cex="http://schemas.microsoft.com/office/word/2018/wordml/cex" xmlns:w16cid="http://schemas.microsoft.com/office/word/2016/wordml/cid" xmlns:w16="http://schemas.microsoft.com/office/word/2018/wordml" xmlns:w16sdtdh="http://schemas.microsoft.com/office/word/2020/wordml/sdtdatahash" xmlns:w16se="http://schemas.microsoft.com/office/word/2015/wordml/symex" xmlns:wpg="http://schemas.microsoft.com/office/word/2010/wordprocessingGroup" xmlns:wpi="http://schemas.microsoft.com/office/word/2010/wordprocessingInk" xmlns:wne="http://schemas.microsoft.com/office/word/2006/wordml" xmlns:wps="http://schemas.microsoft.com/office/word/2010/wordprocessingShape" mc:Ignorable="w14 w15 w16se w16cid w16 w16cex w16sdtdh wp14">
+<w:numbering xmlns:wpc="http://schemas.microsoft.com/office/word/2010/wordprocessingCanvas" xmlns:cx="http://schemas.microsoft.com/office/drawing/2014/chartex" xmlns:cx1="http://schemas.microsoft.com/office/drawing/2015/9/8/chartex" xmlns:cx2="http://schemas.microsoft.com/office/drawing/2015/10/21/chartex" xmlns:cx3="http://schemas.microsoft.com/office/drawing/2016/5/9/chartex" xmlns:cx4="http://schemas.microsoft.com/office/drawing/2016/5/10/chartex" xmlns:cx5="http://schemas.microsoft.com/office/drawing/2016/5/11/chartex" xmlns:cx6="http://schemas.microsoft.com/office/drawing/2016/5/12/chartex" xmlns:cx7="http://schemas.microsoft.com/office/drawing/2016/5/13/chartex" xmlns:cx8="http://schemas.microsoft.com/office/drawing/2016/5/14/chartex" xmlns:mc="http://schemas.openxmlformats.org/markup-compatibility/2006" xmlns:aink="http://schemas.microsoft.com/office/drawing/2016/ink" xmlns:am3d="http://schemas.microsoft.com/office/drawing/2017/model3d" xmlns:o="urn:schemas-microsoft-com:office:office" xmlns:oel="http://schemas.microsoft.com/office/2019/extlst" xmlns:r="http://schemas.openxmlformats.org/officeDocument/2006/relationships" xmlns:m="http://schemas.openxmlformats.org/officeDocument/2006/math" xmlns:v="urn:schemas-microsoft-com:vml" xmlns:wp14="http://schemas.microsoft.com/office/word/2010/wordprocessingDrawing" xmlns:wp="http://schemas.openxmlformats.org/drawingml/2006/wordprocessingDrawing" xmlns:w10="urn:schemas-microsoft-com:office:word" xmlns:w="http://schemas.openxmlformats.org/wordprocessingml/2006/main" xmlns:w14="http://schemas.microsoft.com/office/word/2010/wordml" xmlns:w15="http://schemas.microsoft.com/office/word/2012/wordml" xmlns:w16cex="http://schemas.microsoft.com/office/word/2018/wordml/cex" xmlns:w16cid="http://schemas.microsoft.com/office/word/2016/wordml/cid" xmlns:w16="http://schemas.microsoft.com/office/word/2018/wordml" xmlns:w16sdtdh="http://schemas.microsoft.com/office/word/2020/wordml/sdtdatahash" xmlns:w16se="http://schemas.microsoft.com/office/word/2015/wordml/symex" xmlns:wpg="http://schemas.microsoft.com/office/word/2010/wordprocessingGroup" xmlns:wpi="http://schemas.microsoft.com/office/word/2010/wordprocessingInk" xmlns:wne="http://schemas.microsoft.com/office/word/2006/wordml" xmlns:wps="http://schemas.microsoft.com/office/word/2010/wordprocessingShape" mc:Ignorable="w14 w15 w16se w16cid w16 w16cex w16sdtdh wp14">
   <w:abstractNum w:abstractNumId="0" w15:restartNumberingAfterBreak="0">
     <w:nsid w:val="5DC3475C"/>
     <w:multiLevelType w:val="hybridMultilevel"/>
@@ -4888,10 +5503,28 @@
       </w:rPr>
     </w:lvl>
   </w:abstractNum>
-  <w:num w:numId="1">
+  <w:num w:numId="1" w16cid:durableId="742990626">
     <w:abstractNumId w:val="0"/>
   </w:num>
 </w:numbering>
+</file>
+
+<file path=word/recipientData.xml><?xml version="1.0" encoding="utf-8"?>
+<wne:recipients xmlns:wpc="http://schemas.microsoft.com/office/word/2010/wordprocessingCanvas" xmlns:cx="http://schemas.microsoft.com/office/drawing/2014/chartex" xmlns:cx1="http://schemas.microsoft.com/office/drawing/2015/9/8/chartex" xmlns:cx2="http://schemas.microsoft.com/office/drawing/2015/10/21/chartex" xmlns:cx3="http://schemas.microsoft.com/office/drawing/2016/5/9/chartex" xmlns:cx4="http://schemas.microsoft.com/office/drawing/2016/5/10/chartex" xmlns:cx5="http://schemas.microsoft.com/office/drawing/2016/5/11/chartex" xmlns:cx6="http://schemas.microsoft.com/office/drawing/2016/5/12/chartex" xmlns:cx7="http://schemas.microsoft.com/office/drawing/2016/5/13/chartex" xmlns:cx8="http://schemas.microsoft.com/office/drawing/2016/5/14/chartex" xmlns:mc="http://schemas.openxmlformats.org/markup-compatibility/2006" xmlns:aink="http://schemas.microsoft.com/office/drawing/2016/ink" xmlns:am3d="http://schemas.microsoft.com/office/drawing/2017/model3d" xmlns:o="urn:schemas-microsoft-com:office:office" xmlns:oel="http://schemas.microsoft.com/office/2019/extlst" xmlns:r="http://schemas.openxmlformats.org/officeDocument/2006/relationships" xmlns:m="http://schemas.openxmlformats.org/officeDocument/2006/math" xmlns:v="urn:schemas-microsoft-com:vml" xmlns:wp14="http://schemas.microsoft.com/office/word/2010/wordprocessingDrawing" xmlns:wp="http://schemas.openxmlformats.org/drawingml/2006/wordprocessingDrawing" xmlns:w10="urn:schemas-microsoft-com:office:word" xmlns:w="http://schemas.openxmlformats.org/wordprocessingml/2006/main" xmlns:w14="http://schemas.microsoft.com/office/word/2010/wordml" xmlns:w15="http://schemas.microsoft.com/office/word/2012/wordml" xmlns:w16cex="http://schemas.microsoft.com/office/word/2018/wordml/cex" xmlns:w16cid="http://schemas.microsoft.com/office/word/2016/wordml/cid" xmlns:w16="http://schemas.microsoft.com/office/word/2018/wordml" xmlns:w16sdtdh="http://schemas.microsoft.com/office/word/2020/wordml/sdtdatahash" xmlns:w16se="http://schemas.microsoft.com/office/word/2015/wordml/symex" xmlns:wpg="http://schemas.microsoft.com/office/word/2010/wordprocessingGroup" xmlns:wpi="http://schemas.microsoft.com/office/word/2010/wordprocessingInk" xmlns:wne="http://schemas.microsoft.com/office/word/2006/wordml" xmlns:wps="http://schemas.microsoft.com/office/word/2010/wordprocessingShape" mc:Ignorable="w14 w15 w16se w16cid w16 w16cex w16sdtdh wp14">
+  <wne:recipientData>
+    <wne:active wne:val="1"/>
+    <wne:hash wne:val="-1239122587"/>
+  </wne:recipientData>
+  <wne:recipientData>
+    <wne:active wne:val="1"/>
+  </wne:recipientData>
+  <wne:recipientData>
+    <wne:active wne:val="1"/>
+  </wne:recipientData>
+  <wne:recipientData>
+    <wne:active wne:val="1"/>
+  </wne:recipientData>
+</wne:recipients>
 </file>
 
 <file path=word/styles.xml><?xml version="1.0" encoding="utf-8"?>

</xml_diff>

<commit_message>
Fix spelling error in call letter
</commit_message>
<xml_diff>
--- a/PCLService/PastorCallLetter.docx
+++ b/PCLService/PastorCallLetter.docx
@@ -382,7 +382,29 @@
           <w:sz w:val="24"/>
           <w:szCs w:val="24"/>
         </w:rPr>
-        <w:t xml:space="preserve"> on sufficent grounds, well satisfied with the ministerial qualifications of you, </w:t>
+        <w:t xml:space="preserve"> on </w:t>
+      </w:r>
+      <w:r>
+        <w:rPr>
+          <w:rStyle w:val="fontstyle01"/>
+          <w:rFonts w:ascii="Palatino Linotype" w:hAnsi="Palatino Linotype" w:cs="Times New Roman"/>
+          <w:b w:val="0"/>
+          <w:bCs w:val="0"/>
+          <w:sz w:val="24"/>
+          <w:szCs w:val="24"/>
+        </w:rPr>
+        <w:t>sufficient</w:t>
+      </w:r>
+      <w:r>
+        <w:rPr>
+          <w:rStyle w:val="fontstyle01"/>
+          <w:rFonts w:ascii="Palatino Linotype" w:hAnsi="Palatino Linotype" w:cs="Times New Roman"/>
+          <w:b w:val="0"/>
+          <w:bCs w:val="0"/>
+          <w:sz w:val="24"/>
+          <w:szCs w:val="24"/>
+        </w:rPr>
+        <w:t xml:space="preserve"> grounds, well satisfied with the ministerial qualifications of you, </w:t>
       </w:r>
       <w:r>
         <w:rPr>
@@ -981,19 +1003,17 @@
         </w:rPr>
         <w:t xml:space="preserve">In </w:t>
       </w:r>
-      <w:proofErr w:type="gramStart"/>
-      <w:r>
-        <w:rPr>
-          <w:rStyle w:val="fontstyle01"/>
-          <w:rFonts w:ascii="Palatino Linotype" w:hAnsi="Palatino Linotype" w:cs="Times New Roman"/>
-          <w:b w:val="0"/>
-          <w:bCs w:val="0"/>
-          <w:sz w:val="24"/>
-          <w:szCs w:val="24"/>
-        </w:rPr>
-        <w:t>addition</w:t>
-      </w:r>
-      <w:proofErr w:type="gramEnd"/>
+      <w:r>
+        <w:rPr>
+          <w:rStyle w:val="fontstyle01"/>
+          <w:rFonts w:ascii="Palatino Linotype" w:hAnsi="Palatino Linotype" w:cs="Times New Roman"/>
+          <w:b w:val="0"/>
+          <w:bCs w:val="0"/>
+          <w:sz w:val="24"/>
+          <w:szCs w:val="24"/>
+        </w:rPr>
+        <w:t>addition,</w:t>
+      </w:r>
       <w:r>
         <w:rPr>
           <w:rStyle w:val="fontstyle01"/>
@@ -3780,7 +3800,7 @@
           <w:sz w:val="24"/>
           <w:szCs w:val="24"/>
         </w:rPr>
-        <w:instrText>3</w:instrText>
+        <w:instrText>1</w:instrText>
       </w:r>
       <w:r>
         <w:rPr>
@@ -3813,6 +3833,29 @@
           <w:sz w:val="24"/>
           <w:szCs w:val="24"/>
         </w:rPr>
+        <w:fldChar w:fldCharType="separate"/>
+      </w:r>
+      <w:r>
+        <w:rPr>
+          <w:rStyle w:val="fontstyle01"/>
+          <w:rFonts w:ascii="Palatino Linotype" w:hAnsi="Palatino Linotype" w:cs="Times New Roman"/>
+          <w:b w:val="0"/>
+          <w:bCs w:val="0"/>
+          <w:noProof/>
+          <w:sz w:val="24"/>
+          <w:szCs w:val="24"/>
+        </w:rPr>
+        <w:t>.</w:t>
+      </w:r>
+      <w:r>
+        <w:rPr>
+          <w:rStyle w:val="fontstyle01"/>
+          <w:rFonts w:ascii="Palatino Linotype" w:hAnsi="Palatino Linotype" w:cs="Times New Roman"/>
+          <w:b w:val="0"/>
+          <w:bCs w:val="0"/>
+          <w:sz w:val="24"/>
+          <w:szCs w:val="24"/>
+        </w:rPr>
         <w:fldChar w:fldCharType="end"/>
       </w:r>
       <w:r>
@@ -3878,7 +3921,7 @@
           <w:sz w:val="24"/>
           <w:szCs w:val="24"/>
         </w:rPr>
-        <w:instrText>3</w:instrText>
+        <w:instrText>1</w:instrText>
       </w:r>
       <w:r>
         <w:rPr>
@@ -4203,7 +4246,7 @@
           <w:sz w:val="24"/>
           <w:szCs w:val="24"/>
         </w:rPr>
-        <w:instrText>3</w:instrText>
+        <w:instrText>1</w:instrText>
       </w:r>
       <w:r>
         <w:rPr>
@@ -4506,208 +4549,72 @@
           <w:sz w:val="24"/>
           <w:szCs w:val="24"/>
         </w:rPr>
+        <w:fldChar w:fldCharType="end"/>
+      </w:r>
+      <w:r>
+        <w:rPr>
+          <w:rStyle w:val="fontstyle01"/>
+          <w:rFonts w:ascii="Palatino Linotype" w:hAnsi="Palatino Linotype" w:cs="Times New Roman"/>
+          <w:b w:val="0"/>
+          <w:bCs w:val="0"/>
+          <w:sz w:val="24"/>
+          <w:szCs w:val="24"/>
+        </w:rPr>
+        <w:fldChar w:fldCharType="begin"/>
+      </w:r>
+      <w:r>
+        <w:rPr>
+          <w:rStyle w:val="fontstyle01"/>
+          <w:rFonts w:ascii="Palatino Linotype" w:hAnsi="Palatino Linotype" w:cs="Times New Roman"/>
+          <w:b w:val="0"/>
+          <w:bCs w:val="0"/>
+          <w:sz w:val="24"/>
+          <w:szCs w:val="24"/>
+        </w:rPr>
+        <w:instrText xml:space="preserve"> IF </w:instrText>
+      </w:r>
+      <w:r>
+        <w:rPr>
+          <w:rStyle w:val="fontstyle01"/>
+          <w:rFonts w:ascii="Palatino Linotype" w:hAnsi="Palatino Linotype" w:cs="Times New Roman"/>
+          <w:b w:val="0"/>
+          <w:bCs w:val="0"/>
+          <w:sz w:val="24"/>
+          <w:szCs w:val="24"/>
+        </w:rPr>
+        <w:fldChar w:fldCharType="begin"/>
+      </w:r>
+      <w:r>
+        <w:rPr>
+          <w:rStyle w:val="fontstyle01"/>
+          <w:rFonts w:ascii="Palatino Linotype" w:hAnsi="Palatino Linotype" w:cs="Times New Roman"/>
+          <w:b w:val="0"/>
+          <w:bCs w:val="0"/>
+          <w:sz w:val="24"/>
+          <w:szCs w:val="24"/>
+        </w:rPr>
+        <w:instrText xml:space="preserve"> MERGEFIELD LeaveMode </w:instrText>
+      </w:r>
+      <w:r>
+        <w:rPr>
+          <w:rStyle w:val="fontstyle01"/>
+          <w:rFonts w:ascii="Palatino Linotype" w:hAnsi="Palatino Linotype" w:cs="Times New Roman"/>
+          <w:b w:val="0"/>
+          <w:bCs w:val="0"/>
+          <w:sz w:val="24"/>
+          <w:szCs w:val="24"/>
+        </w:rPr>
         <w:fldChar w:fldCharType="separate"/>
       </w:r>
       <w:r>
         <w:rPr>
-          <w:rStyle w:val="fontstyle01"/>
-          <w:rFonts w:ascii="Palatino Linotype" w:hAnsi="Palatino Linotype" w:cs="Times New Roman"/>
-          <w:b w:val="0"/>
-          <w:bCs w:val="0"/>
-          <w:noProof/>
-          <w:sz w:val="24"/>
-          <w:szCs w:val="24"/>
-        </w:rPr>
-        <w:t xml:space="preserve"> and a sabbatical every </w:t>
-      </w:r>
-      <w:r>
-        <w:rPr>
-          <w:rStyle w:val="fontstyle01"/>
-          <w:rFonts w:ascii="Palatino Linotype" w:hAnsi="Palatino Linotype" w:cs="Times New Roman"/>
-          <w:b w:val="0"/>
-          <w:bCs w:val="0"/>
-          <w:noProof/>
-          <w:sz w:val="24"/>
-          <w:szCs w:val="24"/>
-          <w:u w:val="single"/>
-        </w:rPr>
-        <w:t xml:space="preserve">    </w:t>
-      </w:r>
-      <w:r>
-        <w:rPr>
-          <w:rStyle w:val="fontstyle01"/>
-          <w:rFonts w:ascii="Palatino Linotype" w:hAnsi="Palatino Linotype" w:cs="Times New Roman"/>
-          <w:b w:val="0"/>
-          <w:bCs w:val="0"/>
-          <w:noProof/>
-          <w:sz w:val="24"/>
-          <w:szCs w:val="24"/>
-          <w:u w:val="single"/>
-        </w:rPr>
-        <w:fldChar w:fldCharType="begin"/>
-      </w:r>
-      <w:r>
-        <w:rPr>
-          <w:rStyle w:val="fontstyle01"/>
-          <w:rFonts w:ascii="Palatino Linotype" w:hAnsi="Palatino Linotype" w:cs="Times New Roman"/>
-          <w:b w:val="0"/>
-          <w:bCs w:val="0"/>
-          <w:noProof/>
-          <w:sz w:val="24"/>
-          <w:szCs w:val="24"/>
-          <w:u w:val="single"/>
-        </w:rPr>
-        <w:instrText xml:space="preserve"> MERGEFIELD  Sabbatical </w:instrText>
-      </w:r>
-      <w:r>
-        <w:rPr>
-          <w:rStyle w:val="fontstyle01"/>
-          <w:rFonts w:ascii="Palatino Linotype" w:hAnsi="Palatino Linotype" w:cs="Times New Roman"/>
-          <w:b w:val="0"/>
-          <w:bCs w:val="0"/>
-          <w:noProof/>
-          <w:sz w:val="24"/>
-          <w:szCs w:val="24"/>
-          <w:u w:val="single"/>
-        </w:rPr>
-        <w:fldChar w:fldCharType="separate"/>
-      </w:r>
-      <w:r>
-        <w:rPr>
           <w:rFonts w:ascii="Palatino Linotype" w:hAnsi="Palatino Linotype" w:cs="Times New Roman"/>
           <w:noProof/>
           <w:color w:val="000000"/>
           <w:sz w:val="24"/>
           <w:szCs w:val="24"/>
-          <w:u w:val="single"/>
-        </w:rPr>
-        <w:t>7</w:t>
-      </w:r>
-      <w:r>
-        <w:rPr>
-          <w:rStyle w:val="fontstyle01"/>
-          <w:rFonts w:ascii="Palatino Linotype" w:hAnsi="Palatino Linotype" w:cs="Times New Roman"/>
-          <w:b w:val="0"/>
-          <w:bCs w:val="0"/>
-          <w:noProof/>
-          <w:sz w:val="24"/>
-          <w:szCs w:val="24"/>
-          <w:u w:val="single"/>
-        </w:rPr>
-        <w:fldChar w:fldCharType="end"/>
-      </w:r>
-      <w:r>
-        <w:rPr>
-          <w:rStyle w:val="fontstyle01"/>
-          <w:rFonts w:ascii="Palatino Linotype" w:hAnsi="Palatino Linotype" w:cs="Times New Roman"/>
-          <w:b w:val="0"/>
-          <w:bCs w:val="0"/>
-          <w:noProof/>
-          <w:sz w:val="24"/>
-          <w:szCs w:val="24"/>
-          <w:u w:val="single"/>
-        </w:rPr>
-        <w:t xml:space="preserve">   </w:t>
-      </w:r>
-      <w:r>
-        <w:rPr>
-          <w:rStyle w:val="fontstyle01"/>
-          <w:rFonts w:ascii="Palatino Linotype" w:hAnsi="Palatino Linotype" w:cs="Times New Roman"/>
-          <w:b w:val="0"/>
-          <w:bCs w:val="0"/>
-          <w:noProof/>
-          <w:sz w:val="24"/>
-          <w:szCs w:val="24"/>
-        </w:rPr>
-        <w:t xml:space="preserve"> year</w:t>
-      </w:r>
-      <w:r>
-        <w:rPr>
-          <w:rStyle w:val="fontstyle01"/>
-          <w:rFonts w:ascii="Palatino Linotype" w:hAnsi="Palatino Linotype" w:cs="Times New Roman"/>
-          <w:b w:val="0"/>
-          <w:bCs w:val="0"/>
-          <w:noProof/>
-          <w:sz w:val="24"/>
-          <w:szCs w:val="24"/>
-        </w:rPr>
-        <w:t>s.</w:t>
-      </w:r>
-      <w:r>
-        <w:rPr>
-          <w:rStyle w:val="fontstyle01"/>
-          <w:rFonts w:ascii="Palatino Linotype" w:hAnsi="Palatino Linotype" w:cs="Times New Roman"/>
-          <w:b w:val="0"/>
-          <w:bCs w:val="0"/>
-          <w:sz w:val="24"/>
-          <w:szCs w:val="24"/>
-        </w:rPr>
-        <w:fldChar w:fldCharType="end"/>
-      </w:r>
-      <w:r>
-        <w:rPr>
-          <w:rStyle w:val="fontstyle01"/>
-          <w:rFonts w:ascii="Palatino Linotype" w:hAnsi="Palatino Linotype" w:cs="Times New Roman"/>
-          <w:b w:val="0"/>
-          <w:bCs w:val="0"/>
-          <w:sz w:val="24"/>
-          <w:szCs w:val="24"/>
-        </w:rPr>
-        <w:fldChar w:fldCharType="begin"/>
-      </w:r>
-      <w:r>
-        <w:rPr>
-          <w:rStyle w:val="fontstyle01"/>
-          <w:rFonts w:ascii="Palatino Linotype" w:hAnsi="Palatino Linotype" w:cs="Times New Roman"/>
-          <w:b w:val="0"/>
-          <w:bCs w:val="0"/>
-          <w:sz w:val="24"/>
-          <w:szCs w:val="24"/>
-        </w:rPr>
-        <w:instrText xml:space="preserve"> IF </w:instrText>
-      </w:r>
-      <w:r>
-        <w:rPr>
-          <w:rStyle w:val="fontstyle01"/>
-          <w:rFonts w:ascii="Palatino Linotype" w:hAnsi="Palatino Linotype" w:cs="Times New Roman"/>
-          <w:b w:val="0"/>
-          <w:bCs w:val="0"/>
-          <w:sz w:val="24"/>
-          <w:szCs w:val="24"/>
-        </w:rPr>
-        <w:fldChar w:fldCharType="begin"/>
-      </w:r>
-      <w:r>
-        <w:rPr>
-          <w:rStyle w:val="fontstyle01"/>
-          <w:rFonts w:ascii="Palatino Linotype" w:hAnsi="Palatino Linotype" w:cs="Times New Roman"/>
-          <w:b w:val="0"/>
-          <w:bCs w:val="0"/>
-          <w:sz w:val="24"/>
-          <w:szCs w:val="24"/>
-        </w:rPr>
-        <w:instrText xml:space="preserve"> MERGEFIELD LeaveMode </w:instrText>
-      </w:r>
-      <w:r>
-        <w:rPr>
-          <w:rStyle w:val="fontstyle01"/>
-          <w:rFonts w:ascii="Palatino Linotype" w:hAnsi="Palatino Linotype" w:cs="Times New Roman"/>
-          <w:b w:val="0"/>
-          <w:bCs w:val="0"/>
-          <w:sz w:val="24"/>
-          <w:szCs w:val="24"/>
-        </w:rPr>
-        <w:fldChar w:fldCharType="separate"/>
-      </w:r>
-      <w:r>
-        <w:rPr>
-          <w:rFonts w:ascii="Palatino Linotype" w:hAnsi="Palatino Linotype" w:cs="Times New Roman"/>
-          <w:noProof/>
-          <w:color w:val="000000"/>
-          <w:sz w:val="24"/>
-          <w:szCs w:val="24"/>
-        </w:rPr>
-        <w:instrText>3</w:instrText>
+        </w:rPr>
+        <w:instrText>1</w:instrText>
       </w:r>
       <w:r>
         <w:rPr>
@@ -5240,18 +5147,29 @@
           <w:sz w:val="24"/>
           <w:szCs w:val="24"/>
         </w:rPr>
-        <w:t>We also promise and oblige ourselves to reimburse the following church business expenses that are submitted on timely expense reports.</w:t>
-      </w:r>
-      <w:r>
-        <w:rPr>
-          <w:rStyle w:val="fontstyle01"/>
-          <w:rFonts w:ascii="Palatino Linotype" w:hAnsi="Palatino Linotype" w:cs="Times New Roman"/>
-          <w:b w:val="0"/>
-          <w:bCs w:val="0"/>
-          <w:sz w:val="24"/>
-          <w:szCs w:val="24"/>
-        </w:rPr>
-        <w:t xml:space="preserve">  Mileage will be reimbursed at the current federal rate established for business milea</w:t>
+        <w:t>We also promise and oblige ourselves to reimburse the following church business expenses that are submitted on timely expense reports</w:t>
+      </w:r>
+      <w:r>
+        <w:rPr>
+          <w:rStyle w:val="fontstyle01"/>
+          <w:rFonts w:ascii="Palatino Linotype" w:hAnsi="Palatino Linotype" w:cs="Times New Roman"/>
+          <w:b w:val="0"/>
+          <w:bCs w:val="0"/>
+          <w:sz w:val="24"/>
+          <w:szCs w:val="24"/>
+        </w:rPr>
+        <w:t xml:space="preserve">.  </w:t>
+      </w:r>
+      <w:r>
+        <w:rPr>
+          <w:rStyle w:val="fontstyle01"/>
+          <w:rFonts w:ascii="Palatino Linotype" w:hAnsi="Palatino Linotype" w:cs="Times New Roman"/>
+          <w:b w:val="0"/>
+          <w:bCs w:val="0"/>
+          <w:sz w:val="24"/>
+          <w:szCs w:val="24"/>
+        </w:rPr>
+        <w:t>Mileage will be reimbursed at the current federal rate established for business milea</w:t>
       </w:r>
       <w:r>
         <w:rPr>
@@ -5514,6 +5432,9 @@
   <wne:recipientData>
     <wne:active wne:val="1"/>
     <wne:hash wne:val="-1239122587"/>
+  </wne:recipientData>
+  <wne:recipientData>
+    <wne:active wne:val="1"/>
   </wne:recipientData>
   <wne:recipientData>
     <wne:active wne:val="1"/>

</xml_diff>